<commit_message>
adjusted the cv document along with the issues brought up
</commit_message>
<xml_diff>
--- a/Joseph Bloggs CV.docx
+++ b/Joseph Bloggs CV.docx
@@ -1,74 +1,474 @@
 
 <file path=word/document.xml><?xml version="1.0" encoding="utf-8"?>
-<w:document xmlns:wpc="http://schemas.microsoft.com/office/word/2010/wordprocessingCanvas" xmlns:mo="http://schemas.microsoft.com/office/mac/office/2008/main" xmlns:mc="http://schemas.openxmlformats.org/markup-compatibility/2006" xmlns:mv="urn:schemas-microsoft-com:mac:vml" xmlns:o="urn:schemas-microsoft-com:office:office" xmlns:r="http://schemas.openxmlformats.org/officeDocument/2006/relationships" xmlns:m="http://schemas.openxmlformats.org/officeDocument/2006/math" xmlns:v="urn:schemas-microsoft-com:vml" xmlns:wp14="http://schemas.microsoft.com/office/word/2010/wordprocessingDrawing" xmlns:wp="http://schemas.openxmlformats.org/drawingml/2006/wordprocessingDrawing" xmlns:w10="urn:schemas-microsoft-com:office:word" xmlns:w="http://schemas.openxmlformats.org/wordprocessingml/2006/main" xmlns:w14="http://schemas.microsoft.com/office/word/2010/wordml" xmlns:w15="http://schemas.microsoft.com/office/word/2012/wordml" xmlns:wpg="http://schemas.microsoft.com/office/word/2010/wordprocessingGroup" xmlns:wpi="http://schemas.microsoft.com/office/word/2010/wordprocessingInk" xmlns:wne="http://schemas.microsoft.com/office/word/2006/wordml" xmlns:wps="http://schemas.microsoft.com/office/word/2010/wordprocessingShape" mc:Ignorable="w14 w15 wp14">
+<w:document xmlns:wpc="http://schemas.microsoft.com/office/word/2010/wordprocessingCanvas" xmlns:cx="http://schemas.microsoft.com/office/drawing/2014/chartex" xmlns:cx1="http://schemas.microsoft.com/office/drawing/2015/9/8/chartex" xmlns:mc="http://schemas.openxmlformats.org/markup-compatibility/2006" xmlns:o="urn:schemas-microsoft-com:office:office" xmlns:r="http://schemas.openxmlformats.org/officeDocument/2006/relationships" xmlns:m="http://schemas.openxmlformats.org/officeDocument/2006/math" xmlns:v="urn:schemas-microsoft-com:vml" xmlns:wp14="http://schemas.microsoft.com/office/word/2010/wordprocessingDrawing" xmlns:wp="http://schemas.openxmlformats.org/drawingml/2006/wordprocessingDrawing" xmlns:w10="urn:schemas-microsoft-com:office:word" xmlns:w="http://schemas.openxmlformats.org/wordprocessingml/2006/main" xmlns:w14="http://schemas.microsoft.com/office/word/2010/wordml" xmlns:w15="http://schemas.microsoft.com/office/word/2012/wordml" xmlns:w16se="http://schemas.microsoft.com/office/word/2015/wordml/symex" xmlns:wpg="http://schemas.microsoft.com/office/word/2010/wordprocessingGroup" xmlns:wpi="http://schemas.microsoft.com/office/word/2010/wordprocessingInk" xmlns:wne="http://schemas.microsoft.com/office/word/2006/wordml" xmlns:wps="http://schemas.microsoft.com/office/word/2010/wordprocessingShape" mc:Ignorable="w14 w15 w16se wp14">
   <w:body>
     <w:p>
       <w:pPr>
         <w:pStyle w:val="Name"/>
-      </w:pPr>
-      <w:r>
+        <w:spacing w:after="0"/>
+        <w:jc w:val="center"/>
+        <w:rPr>
+          <w:rFonts w:ascii="Arial" w:hAnsi="Arial" w:cs="Arial"/>
+          <w:b w:val="0"/>
+          <w:sz w:val="28"/>
+          <w:szCs w:val="28"/>
+        </w:rPr>
+      </w:pPr>
+      <w:r>
+        <w:rPr>
+          <w:rFonts w:ascii="Arial" w:hAnsi="Arial" w:cs="Arial"/>
+          <w:b w:val="0"/>
+          <w:sz w:val="28"/>
+          <w:szCs w:val="28"/>
+        </w:rPr>
         <w:t>Joseph</w:t>
       </w:r>
-    </w:p>
-    <w:p>
-      <w:pPr>
-        <w:pStyle w:val="Name"/>
-      </w:pPr>
-      <w:r>
+      <w:r>
+        <w:rPr>
+          <w:rFonts w:ascii="Arial" w:hAnsi="Arial" w:cs="Arial"/>
+          <w:b w:val="0"/>
+          <w:sz w:val="28"/>
+          <w:szCs w:val="28"/>
+        </w:rPr>
+        <w:t xml:space="preserve"> </w:t>
+      </w:r>
+      <w:r>
+        <w:rPr>
+          <w:rFonts w:ascii="Arial" w:hAnsi="Arial" w:cs="Arial"/>
+          <w:b w:val="0"/>
+          <w:sz w:val="28"/>
+          <w:szCs w:val="28"/>
+        </w:rPr>
         <w:t>Bloggs</w:t>
       </w:r>
     </w:p>
     <w:p>
       <w:pPr>
         <w:pStyle w:val="ContactInfo"/>
-      </w:pPr>
-      <w:r>
-        <w:t>1 Smith St, Dunedin | (03) 477 4774 | xboxfiend512@hotmail.com</w:t>
+        <w:jc w:val="center"/>
+        <w:rPr>
+          <w:rFonts w:ascii="Arial" w:hAnsi="Arial" w:cs="Arial"/>
+          <w:sz w:val="20"/>
+          <w:szCs w:val="20"/>
+        </w:rPr>
+      </w:pPr>
+      <w:r>
+        <w:rPr>
+          <w:rFonts w:ascii="Arial" w:hAnsi="Arial" w:cs="Arial"/>
+          <w:sz w:val="20"/>
+          <w:szCs w:val="20"/>
+        </w:rPr>
+        <w:t xml:space="preserve">1 Smith St, Dunedin | (03) 477 4774 | </w:t>
+      </w:r>
+      <w:r>
+        <w:rPr>
+          <w:rFonts w:ascii="Arial" w:hAnsi="Arial" w:cs="Arial"/>
+          <w:sz w:val="20"/>
+          <w:szCs w:val="20"/>
+        </w:rPr>
+        <w:t>[insert professional email]</w:t>
       </w:r>
     </w:p>
     <w:p>
       <w:pPr>
         <w:pStyle w:val="Heading1"/>
-      </w:pPr>
-      <w:r>
+        <w:pBdr>
+          <w:bottom w:val="single" w:sz="12" w:space="1" w:color="auto"/>
+        </w:pBdr>
+        <w:jc w:val="center"/>
+        <w:rPr>
+          <w:rFonts w:ascii="Arial" w:hAnsi="Arial" w:cs="Arial"/>
+          <w:sz w:val="22"/>
+        </w:rPr>
+      </w:pPr>
+      <w:r>
+        <w:rPr>
+          <w:rFonts w:ascii="Arial" w:hAnsi="Arial" w:cs="Arial"/>
+          <w:sz w:val="22"/>
+        </w:rPr>
         <w:t>Personal Summary</w:t>
       </w:r>
     </w:p>
-    <w:p>
-      <w:pPr>
-        <w:spacing w:after="180"/>
-      </w:pPr>
-      <w:r>
-        <w:t xml:space="preserve">I am great with people because I can communicate well and I am very friendly, as well as having good manners. I am very reliable, I always turn up on time, I’m honest and </w:t>
-      </w:r>
-      <w:proofErr w:type="spellStart"/>
-      <w:r>
-        <w:t>hard working</w:t>
-      </w:r>
-      <w:proofErr w:type="spellEnd"/>
-      <w:r>
-        <w:t xml:space="preserve"> and I enjoy working with people. </w:t>
-      </w:r>
-      <w:r>
-        <w:t>I have a very positive attitude and I enjoy making a difference and making the most of every opportunity.</w:t>
-      </w:r>
-    </w:p>
-    <w:p>
-      <w:pPr>
-        <w:spacing w:after="180"/>
-      </w:pPr>
-      <w:r>
-        <w:t>I am currently studying towards a BIT and I am enjoying all my papers. I am doing quite well with my grades and I have not missed a class all of this semester without a medical certificate. I really enjoy learning new things and I take pride in myself to do well.</w:t>
+    <w:p/>
+    <w:p>
+      <w:r>
+        <w:t>I am currently studying towards a Bachelor of Information Technology, I am honest and hard working as a person and have a positive attitude towards tasks and opportunities that I take up or are given.</w:t>
       </w:r>
     </w:p>
     <w:p>
       <w:pPr>
         <w:pStyle w:val="Heading1"/>
-      </w:pPr>
-      <w:r>
-        <w:t>Skills list</w:t>
-      </w:r>
-    </w:p>
+        <w:pBdr>
+          <w:bottom w:val="single" w:sz="12" w:space="1" w:color="auto"/>
+        </w:pBdr>
+        <w:jc w:val="center"/>
+        <w:rPr>
+          <w:rFonts w:ascii="Arial" w:hAnsi="Arial" w:cs="Arial"/>
+          <w:sz w:val="22"/>
+        </w:rPr>
+      </w:pPr>
+      <w:r>
+        <w:rPr>
+          <w:rFonts w:ascii="Arial" w:hAnsi="Arial" w:cs="Arial"/>
+          <w:sz w:val="22"/>
+        </w:rPr>
+        <w:t>Qualifications</w:t>
+      </w:r>
+    </w:p>
+    <w:p/>
+    <w:p>
+      <w:pPr>
+        <w:pStyle w:val="Heading2"/>
+        <w:rPr>
+          <w:rFonts w:ascii="Arial" w:hAnsi="Arial" w:cs="Arial"/>
+          <w:b w:val="0"/>
+          <w:i w:val="0"/>
+          <w:sz w:val="22"/>
+          <w:szCs w:val="22"/>
+        </w:rPr>
+      </w:pPr>
+      <w:r>
+        <w:rPr>
+          <w:rFonts w:ascii="Arial" w:hAnsi="Arial" w:cs="Arial"/>
+          <w:b w:val="0"/>
+          <w:i w:val="0"/>
+          <w:sz w:val="22"/>
+          <w:szCs w:val="22"/>
+          <w:u w:val="single"/>
+        </w:rPr>
+        <w:t>Bachelor of Information Technology</w:t>
+      </w:r>
+      <w:r>
+        <w:rPr>
+          <w:rFonts w:ascii="Arial" w:hAnsi="Arial" w:cs="Arial"/>
+          <w:b w:val="0"/>
+          <w:i w:val="0"/>
+          <w:sz w:val="22"/>
+          <w:szCs w:val="22"/>
+        </w:rPr>
+        <w:t xml:space="preserve"> / 2017- Present</w:t>
+      </w:r>
+    </w:p>
+    <w:p>
+      <w:pPr>
+        <w:pStyle w:val="ListParagraph"/>
+        <w:numPr>
+          <w:ilvl w:val="0"/>
+          <w:numId w:val="14"/>
+        </w:numPr>
+        <w:rPr>
+          <w:rFonts w:ascii="Arial" w:hAnsi="Arial" w:cs="Arial"/>
+        </w:rPr>
+      </w:pPr>
+      <w:r>
+        <w:rPr>
+          <w:rFonts w:ascii="Arial" w:hAnsi="Arial" w:cs="Arial"/>
+        </w:rPr>
+        <w:t>Programming</w:t>
+      </w:r>
+    </w:p>
+    <w:p>
+      <w:pPr>
+        <w:pStyle w:val="ListParagraph"/>
+        <w:numPr>
+          <w:ilvl w:val="0"/>
+          <w:numId w:val="14"/>
+        </w:numPr>
+        <w:rPr>
+          <w:rFonts w:ascii="Arial" w:hAnsi="Arial" w:cs="Arial"/>
+        </w:rPr>
+      </w:pPr>
+      <w:r>
+        <w:rPr>
+          <w:rFonts w:ascii="Arial" w:hAnsi="Arial" w:cs="Arial"/>
+        </w:rPr>
+        <w:t>Mathematics</w:t>
+      </w:r>
+    </w:p>
+    <w:p>
+      <w:pPr>
+        <w:pStyle w:val="ListParagraph"/>
+        <w:numPr>
+          <w:ilvl w:val="0"/>
+          <w:numId w:val="14"/>
+        </w:numPr>
+        <w:rPr>
+          <w:rFonts w:ascii="Arial" w:hAnsi="Arial" w:cs="Arial"/>
+        </w:rPr>
+      </w:pPr>
+      <w:r>
+        <w:rPr>
+          <w:rFonts w:ascii="Arial" w:hAnsi="Arial" w:cs="Arial"/>
+        </w:rPr>
+        <w:t>Professional Practice</w:t>
+      </w:r>
+    </w:p>
+    <w:p>
+      <w:pPr>
+        <w:pStyle w:val="ListParagraph"/>
+        <w:numPr>
+          <w:ilvl w:val="0"/>
+          <w:numId w:val="14"/>
+        </w:numPr>
+        <w:rPr>
+          <w:rFonts w:ascii="Arial" w:hAnsi="Arial" w:cs="Arial"/>
+        </w:rPr>
+      </w:pPr>
+      <w:r>
+        <w:rPr>
+          <w:rFonts w:ascii="Arial" w:hAnsi="Arial" w:cs="Arial"/>
+        </w:rPr>
+        <w:t>PC maintenance</w:t>
+      </w:r>
+    </w:p>
+    <w:p>
+      <w:pPr>
+        <w:pStyle w:val="ListParagraph"/>
+        <w:numPr>
+          <w:ilvl w:val="0"/>
+          <w:numId w:val="14"/>
+        </w:numPr>
+        <w:rPr>
+          <w:rFonts w:ascii="Arial" w:hAnsi="Arial" w:cs="Arial"/>
+        </w:rPr>
+      </w:pPr>
+      <w:r>
+        <w:rPr>
+          <w:rFonts w:ascii="Arial" w:hAnsi="Arial" w:cs="Arial"/>
+        </w:rPr>
+        <w:t>S</w:t>
+      </w:r>
+      <w:r>
+        <w:rPr>
+          <w:rFonts w:ascii="Arial" w:hAnsi="Arial" w:cs="Arial"/>
+        </w:rPr>
+        <w:t>ystems analysis.</w:t>
+      </w:r>
+    </w:p>
+    <w:p>
+      <w:pPr>
+        <w:pStyle w:val="Heading2"/>
+        <w:rPr>
+          <w:rFonts w:ascii="Arial" w:hAnsi="Arial" w:cs="Arial"/>
+          <w:b w:val="0"/>
+          <w:i w:val="0"/>
+          <w:sz w:val="22"/>
+          <w:szCs w:val="22"/>
+        </w:rPr>
+      </w:pPr>
+      <w:r>
+        <w:rPr>
+          <w:rFonts w:ascii="Arial" w:hAnsi="Arial" w:cs="Arial"/>
+          <w:b w:val="0"/>
+          <w:i w:val="0"/>
+          <w:sz w:val="22"/>
+          <w:szCs w:val="22"/>
+          <w:u w:val="single"/>
+        </w:rPr>
+        <w:t>Summer Heights High</w:t>
+      </w:r>
+      <w:r>
+        <w:rPr>
+          <w:rFonts w:ascii="Arial" w:hAnsi="Arial" w:cs="Arial"/>
+          <w:b w:val="0"/>
+          <w:i w:val="0"/>
+          <w:sz w:val="22"/>
+          <w:szCs w:val="22"/>
+        </w:rPr>
+        <w:t xml:space="preserve"> / 2010-2015</w:t>
+      </w:r>
+    </w:p>
+    <w:p>
+      <w:pPr>
+        <w:rPr>
+          <w:rFonts w:ascii="Arial" w:hAnsi="Arial" w:cs="Arial"/>
+        </w:rPr>
+      </w:pPr>
+      <w:r>
+        <w:rPr>
+          <w:rFonts w:ascii="Arial" w:hAnsi="Arial" w:cs="Arial"/>
+        </w:rPr>
+        <w:t>NCEA level 3</w:t>
+      </w:r>
+    </w:p>
+    <w:p>
+      <w:pPr>
+        <w:pStyle w:val="ListParagraph"/>
+        <w:numPr>
+          <w:ilvl w:val="0"/>
+          <w:numId w:val="12"/>
+        </w:numPr>
+        <w:rPr>
+          <w:rFonts w:ascii="Arial" w:hAnsi="Arial" w:cs="Arial"/>
+        </w:rPr>
+      </w:pPr>
+      <w:r>
+        <w:rPr>
+          <w:rFonts w:ascii="Arial" w:hAnsi="Arial" w:cs="Arial"/>
+        </w:rPr>
+        <w:t>Mathematics</w:t>
+      </w:r>
+    </w:p>
+    <w:p>
+      <w:pPr>
+        <w:pStyle w:val="ListParagraph"/>
+        <w:numPr>
+          <w:ilvl w:val="0"/>
+          <w:numId w:val="12"/>
+        </w:numPr>
+        <w:rPr>
+          <w:rFonts w:ascii="Arial" w:hAnsi="Arial" w:cs="Arial"/>
+        </w:rPr>
+      </w:pPr>
+      <w:r>
+        <w:rPr>
+          <w:rFonts w:ascii="Arial" w:hAnsi="Arial" w:cs="Arial"/>
+        </w:rPr>
+        <w:t>Computer Science</w:t>
+      </w:r>
+    </w:p>
+    <w:p>
+      <w:pPr>
+        <w:pStyle w:val="ListParagraph"/>
+        <w:numPr>
+          <w:ilvl w:val="0"/>
+          <w:numId w:val="12"/>
+        </w:numPr>
+        <w:rPr>
+          <w:rFonts w:ascii="Arial" w:hAnsi="Arial" w:cs="Arial"/>
+        </w:rPr>
+      </w:pPr>
+      <w:r>
+        <w:rPr>
+          <w:rFonts w:ascii="Arial" w:hAnsi="Arial" w:cs="Arial"/>
+        </w:rPr>
+        <w:t>English</w:t>
+      </w:r>
+    </w:p>
+    <w:p>
+      <w:pPr>
+        <w:pStyle w:val="ListParagraph"/>
+        <w:numPr>
+          <w:ilvl w:val="0"/>
+          <w:numId w:val="12"/>
+        </w:numPr>
+        <w:rPr>
+          <w:rFonts w:ascii="Arial" w:hAnsi="Arial" w:cs="Arial"/>
+        </w:rPr>
+      </w:pPr>
+      <w:r>
+        <w:rPr>
+          <w:rFonts w:ascii="Arial" w:hAnsi="Arial" w:cs="Arial"/>
+        </w:rPr>
+        <w:t>Geography</w:t>
+      </w:r>
+    </w:p>
+    <w:p>
+      <w:pPr>
+        <w:pStyle w:val="ListParagraph"/>
+        <w:numPr>
+          <w:ilvl w:val="0"/>
+          <w:numId w:val="12"/>
+        </w:numPr>
+        <w:rPr>
+          <w:rFonts w:ascii="Arial" w:hAnsi="Arial" w:cs="Arial"/>
+        </w:rPr>
+      </w:pPr>
+      <w:r>
+        <w:rPr>
+          <w:rFonts w:ascii="Arial" w:hAnsi="Arial" w:cs="Arial"/>
+        </w:rPr>
+        <w:t>Economics</w:t>
+      </w:r>
+    </w:p>
+    <w:p>
+      <w:pPr>
+        <w:pStyle w:val="Heading2"/>
+        <w:rPr>
+          <w:rFonts w:ascii="Arial" w:hAnsi="Arial" w:cs="Arial"/>
+          <w:b w:val="0"/>
+          <w:i w:val="0"/>
+          <w:sz w:val="22"/>
+          <w:szCs w:val="22"/>
+        </w:rPr>
+      </w:pPr>
+      <w:r>
+        <w:rPr>
+          <w:rFonts w:ascii="Arial" w:hAnsi="Arial" w:cs="Arial"/>
+          <w:b w:val="0"/>
+          <w:i w:val="0"/>
+          <w:sz w:val="22"/>
+          <w:szCs w:val="22"/>
+        </w:rPr>
+        <w:t>ITE A+ / CICSO</w:t>
+      </w:r>
+    </w:p>
+    <w:p>
+      <w:pPr>
+        <w:rPr>
+          <w:rFonts w:ascii="Arial" w:hAnsi="Arial" w:cs="Arial"/>
+        </w:rPr>
+      </w:pPr>
+      <w:r>
+        <w:rPr>
+          <w:rFonts w:ascii="Arial" w:hAnsi="Arial" w:cs="Arial"/>
+        </w:rPr>
+        <w:t>CISCO certification from PC Maintenance</w:t>
+      </w:r>
+    </w:p>
+    <w:p>
+      <w:pPr>
+        <w:tabs>
+          <w:tab w:val="left" w:pos="5805"/>
+        </w:tabs>
+        <w:rPr>
+          <w:rFonts w:ascii="Arial" w:hAnsi="Arial" w:cs="Arial"/>
+        </w:rPr>
+      </w:pPr>
+      <w:r>
+        <w:rPr>
+          <w:rFonts w:ascii="Arial" w:hAnsi="Arial" w:cs="Arial"/>
+        </w:rPr>
+        <w:t>First Aid certificate / 2014</w:t>
+      </w:r>
+    </w:p>
+    <w:p>
+      <w:pPr>
+        <w:tabs>
+          <w:tab w:val="left" w:pos="5805"/>
+        </w:tabs>
+        <w:rPr>
+          <w:rFonts w:ascii="Arial" w:hAnsi="Arial" w:cs="Arial"/>
+        </w:rPr>
+      </w:pPr>
+      <w:r>
+        <w:rPr>
+          <w:rFonts w:ascii="Arial" w:hAnsi="Arial" w:cs="Arial"/>
+        </w:rPr>
+        <w:t>Star course hospitality / 2015</w:t>
+      </w:r>
+    </w:p>
+    <w:p>
+      <w:pPr>
+        <w:pStyle w:val="Heading1"/>
+        <w:pBdr>
+          <w:bottom w:val="single" w:sz="12" w:space="1" w:color="auto"/>
+        </w:pBdr>
+        <w:jc w:val="center"/>
+        <w:rPr>
+          <w:rFonts w:ascii="Arial" w:hAnsi="Arial" w:cs="Arial"/>
+          <w:sz w:val="22"/>
+        </w:rPr>
+      </w:pPr>
+      <w:r>
+        <w:rPr>
+          <w:rFonts w:ascii="Arial" w:hAnsi="Arial" w:cs="Arial"/>
+          <w:sz w:val="22"/>
+        </w:rPr>
+        <w:t>Skills</w:t>
+      </w:r>
+    </w:p>
+    <w:p/>
     <w:p>
       <w:pPr>
         <w:pStyle w:val="ListParagraph"/>
@@ -76,9 +476,15 @@
           <w:ilvl w:val="0"/>
           <w:numId w:val="11"/>
         </w:numPr>
-      </w:pPr>
-      <w:r>
-        <w:t>People skills</w:t>
+        <w:rPr>
+          <w:rFonts w:ascii="Arial" w:hAnsi="Arial" w:cs="Arial"/>
+        </w:rPr>
+      </w:pPr>
+      <w:r>
+        <w:rPr>
+          <w:rFonts w:ascii="Arial" w:hAnsi="Arial" w:cs="Arial"/>
+        </w:rPr>
+        <w:t>Good communication</w:t>
       </w:r>
     </w:p>
     <w:p>
@@ -88,9 +494,15 @@
           <w:ilvl w:val="0"/>
           <w:numId w:val="11"/>
         </w:numPr>
-      </w:pPr>
-      <w:r>
-        <w:t>Good communication</w:t>
+        <w:rPr>
+          <w:rFonts w:ascii="Arial" w:hAnsi="Arial" w:cs="Arial"/>
+        </w:rPr>
+      </w:pPr>
+      <w:r>
+        <w:rPr>
+          <w:rFonts w:ascii="Arial" w:hAnsi="Arial" w:cs="Arial"/>
+        </w:rPr>
+        <w:t>Hard working</w:t>
       </w:r>
     </w:p>
     <w:p>
@@ -100,9 +512,15 @@
           <w:ilvl w:val="0"/>
           <w:numId w:val="11"/>
         </w:numPr>
-      </w:pPr>
-      <w:r>
-        <w:t>Punctuality</w:t>
+        <w:rPr>
+          <w:rFonts w:ascii="Arial" w:hAnsi="Arial" w:cs="Arial"/>
+        </w:rPr>
+      </w:pPr>
+      <w:r>
+        <w:rPr>
+          <w:rFonts w:ascii="Arial" w:hAnsi="Arial" w:cs="Arial"/>
+        </w:rPr>
+        <w:t>Problem solving</w:t>
       </w:r>
     </w:p>
     <w:p>
@@ -112,9 +530,15 @@
           <w:ilvl w:val="0"/>
           <w:numId w:val="11"/>
         </w:numPr>
-      </w:pPr>
-      <w:r>
-        <w:t>Honest</w:t>
+        <w:rPr>
+          <w:rFonts w:ascii="Arial" w:hAnsi="Arial" w:cs="Arial"/>
+        </w:rPr>
+      </w:pPr>
+      <w:r>
+        <w:rPr>
+          <w:rFonts w:ascii="Arial" w:hAnsi="Arial" w:cs="Arial"/>
+        </w:rPr>
+        <w:t>Customer focused</w:t>
       </w:r>
     </w:p>
     <w:p>
@@ -124,274 +548,35 @@
           <w:ilvl w:val="0"/>
           <w:numId w:val="11"/>
         </w:numPr>
-      </w:pPr>
-      <w:r>
-        <w:t>Trustworthy</w:t>
-      </w:r>
-    </w:p>
-    <w:p>
-      <w:pPr>
-        <w:pStyle w:val="ListParagraph"/>
-        <w:numPr>
-          <w:ilvl w:val="0"/>
-          <w:numId w:val="11"/>
-        </w:numPr>
-      </w:pPr>
-      <w:r>
-        <w:t>Hard working</w:t>
-      </w:r>
-    </w:p>
-    <w:p>
-      <w:pPr>
-        <w:pStyle w:val="ListParagraph"/>
-        <w:numPr>
-          <w:ilvl w:val="0"/>
-          <w:numId w:val="11"/>
-        </w:numPr>
-      </w:pPr>
-      <w:r>
-        <w:t>Problem solving</w:t>
-      </w:r>
-    </w:p>
-    <w:p>
-      <w:pPr>
-        <w:pStyle w:val="ListParagraph"/>
-        <w:numPr>
-          <w:ilvl w:val="0"/>
-          <w:numId w:val="11"/>
-        </w:numPr>
-      </w:pPr>
-      <w:r>
-        <w:t>Customer focused</w:t>
-      </w:r>
-    </w:p>
-    <w:p>
-      <w:pPr>
-        <w:pStyle w:val="ListParagraph"/>
-        <w:numPr>
-          <w:ilvl w:val="0"/>
-          <w:numId w:val="11"/>
-        </w:numPr>
-      </w:pPr>
-      <w:r>
+        <w:rPr>
+          <w:rFonts w:ascii="Arial" w:hAnsi="Arial" w:cs="Arial"/>
+        </w:rPr>
+      </w:pPr>
+      <w:r>
+        <w:rPr>
+          <w:rFonts w:ascii="Arial" w:hAnsi="Arial" w:cs="Arial"/>
+        </w:rPr>
         <w:t>Time management</w:t>
       </w:r>
     </w:p>
     <w:p>
       <w:pPr>
-        <w:pStyle w:val="ListParagraph"/>
-        <w:numPr>
-          <w:ilvl w:val="0"/>
-          <w:numId w:val="11"/>
-        </w:numPr>
-      </w:pPr>
-      <w:r>
-        <w:t>Good eye for detail</w:t>
-      </w:r>
-    </w:p>
-    <w:p>
-      <w:pPr>
-        <w:pStyle w:val="ListParagraph"/>
-        <w:numPr>
-          <w:ilvl w:val="0"/>
-          <w:numId w:val="11"/>
-        </w:numPr>
-      </w:pPr>
-      <w:r>
-        <w:t xml:space="preserve">Team </w:t>
-      </w:r>
-      <w:r>
-        <w:t>player</w:t>
-      </w:r>
-    </w:p>
-    <w:p>
-      <w:pPr>
-        <w:pStyle w:val="ListParagraph"/>
-        <w:numPr>
-          <w:ilvl w:val="0"/>
-          <w:numId w:val="11"/>
-        </w:numPr>
-      </w:pPr>
-      <w:r>
-        <w:t>Well organized</w:t>
-      </w:r>
-    </w:p>
-    <w:p>
-      <w:pPr>
-        <w:pStyle w:val="ListParagraph"/>
-        <w:numPr>
-          <w:ilvl w:val="0"/>
-          <w:numId w:val="11"/>
-        </w:numPr>
-      </w:pPr>
-      <w:r>
-        <w:t xml:space="preserve">Restricted drivers </w:t>
-      </w:r>
-      <w:r>
-        <w:t>license</w:t>
-      </w:r>
-      <w:bookmarkStart w:id="0" w:name="_GoBack"/>
-      <w:bookmarkEnd w:id="0"/>
-    </w:p>
-    <w:p>
-      <w:pPr>
         <w:pStyle w:val="Heading1"/>
+        <w:pBdr>
+          <w:bottom w:val="single" w:sz="12" w:space="1" w:color="auto"/>
+        </w:pBdr>
+        <w:jc w:val="center"/>
+        <w:rPr>
+          <w:rFonts w:ascii="Arial" w:hAnsi="Arial" w:cs="Arial"/>
+          <w:sz w:val="22"/>
+        </w:rPr>
       </w:pPr>
       <w:sdt>
         <w:sdtPr>
-          <w:id w:val="-1150367223"/>
-          <w:placeholder>
-            <w:docPart w:val="35AA7A3A678F1345A9E90085BDA608F7"/>
-          </w:placeholder>
-          <w:temporary/>
-          <w:showingPlcHdr/>
-          <w15:appearance w15:val="hidden"/>
-        </w:sdtPr>
-        <w:sdtEndPr/>
-        <w:sdtContent>
-          <w:r>
-            <w:t>Education</w:t>
-          </w:r>
-        </w:sdtContent>
-      </w:sdt>
-    </w:p>
-    <w:p>
-      <w:pPr>
-        <w:pStyle w:val="Heading2"/>
-      </w:pPr>
-      <w:r>
-        <w:t>BIT / 2017- still going</w:t>
-      </w:r>
-    </w:p>
-    <w:p>
-      <w:r>
-        <w:t xml:space="preserve">I am studying at Otago Polytech in the BIT and will hopefully graduate in 2019. My subjects are programming, </w:t>
-      </w:r>
-      <w:proofErr w:type="spellStart"/>
-      <w:r>
-        <w:t>maths</w:t>
-      </w:r>
-      <w:proofErr w:type="spellEnd"/>
-      <w:r>
-        <w:t>, PP1, PC maintenance and systems analysis.</w:t>
-      </w:r>
-    </w:p>
-    <w:p>
-      <w:pPr>
-        <w:pStyle w:val="Heading2"/>
-      </w:pPr>
-      <w:r>
-        <w:t>Summer Heights High</w:t>
-      </w:r>
-      <w:r>
-        <w:t xml:space="preserve"> / </w:t>
-      </w:r>
-      <w:r>
-        <w:t>2010-2015</w:t>
-      </w:r>
-    </w:p>
-    <w:p>
-      <w:r>
-        <w:t>Did NCEA level 3</w:t>
-      </w:r>
-      <w:r>
-        <w:t xml:space="preserve"> in</w:t>
-      </w:r>
-    </w:p>
-    <w:p>
-      <w:pPr>
-        <w:pStyle w:val="ListParagraph"/>
-        <w:numPr>
-          <w:ilvl w:val="0"/>
-          <w:numId w:val="12"/>
-        </w:numPr>
-      </w:pPr>
-      <w:proofErr w:type="spellStart"/>
-      <w:r>
-        <w:lastRenderedPageBreak/>
-        <w:t>Maths</w:t>
-      </w:r>
-      <w:proofErr w:type="spellEnd"/>
-    </w:p>
-    <w:p>
-      <w:pPr>
-        <w:pStyle w:val="ListParagraph"/>
-        <w:numPr>
-          <w:ilvl w:val="0"/>
-          <w:numId w:val="12"/>
-        </w:numPr>
-      </w:pPr>
-      <w:r>
-        <w:t>Computer Science</w:t>
-      </w:r>
-    </w:p>
-    <w:p>
-      <w:pPr>
-        <w:pStyle w:val="ListParagraph"/>
-        <w:numPr>
-          <w:ilvl w:val="0"/>
-          <w:numId w:val="12"/>
-        </w:numPr>
-      </w:pPr>
-      <w:r>
-        <w:t>English</w:t>
-      </w:r>
-    </w:p>
-    <w:p>
-      <w:pPr>
-        <w:pStyle w:val="ListParagraph"/>
-        <w:numPr>
-          <w:ilvl w:val="0"/>
-          <w:numId w:val="12"/>
-        </w:numPr>
-      </w:pPr>
-      <w:r>
-        <w:t>Geography</w:t>
-      </w:r>
-    </w:p>
-    <w:p>
-      <w:pPr>
-        <w:pStyle w:val="ListParagraph"/>
-        <w:numPr>
-          <w:ilvl w:val="0"/>
-          <w:numId w:val="12"/>
-        </w:numPr>
-      </w:pPr>
-      <w:r>
-        <w:t>Economics</w:t>
-      </w:r>
-    </w:p>
-    <w:p>
-      <w:pPr>
-        <w:pStyle w:val="Heading2"/>
-      </w:pPr>
-      <w:r>
-        <w:t>First Aid certificate</w:t>
-      </w:r>
-      <w:r>
-        <w:t xml:space="preserve"> / </w:t>
-      </w:r>
-      <w:r>
-        <w:t>2014</w:t>
-      </w:r>
-    </w:p>
-    <w:p>
-      <w:pPr>
-        <w:pStyle w:val="Heading2"/>
-      </w:pPr>
-      <w:r>
-        <w:t>Star course hospitality</w:t>
-      </w:r>
-      <w:r>
-        <w:t xml:space="preserve"> / 2015</w:t>
-      </w:r>
-    </w:p>
-    <w:p>
-      <w:pPr>
-        <w:pStyle w:val="Heading1"/>
-      </w:pPr>
-      <w:sdt>
-        <w:sdtPr>
+          <w:rPr>
+            <w:rFonts w:ascii="Arial" w:hAnsi="Arial" w:cs="Arial"/>
+            <w:sz w:val="22"/>
+          </w:rPr>
           <w:id w:val="617349259"/>
           <w:placeholder>
             <w:docPart w:val="EBFA982C5B7C244F8FC08D38E7EE1BF8"/>
@@ -403,6 +588,10 @@
         <w:sdtEndPr/>
         <w:sdtContent>
           <w:r>
+            <w:rPr>
+              <w:rFonts w:ascii="Arial" w:hAnsi="Arial" w:cs="Arial"/>
+              <w:sz w:val="22"/>
+            </w:rPr>
             <w:t>Experience</w:t>
           </w:r>
         </w:sdtContent>
@@ -411,156 +600,211 @@
     <w:p>
       <w:pPr>
         <w:pStyle w:val="Heading2"/>
+        <w:rPr>
+          <w:rFonts w:ascii="Arial" w:hAnsi="Arial" w:cs="Arial"/>
+          <w:b w:val="0"/>
+          <w:i w:val="0"/>
+          <w:sz w:val="22"/>
+          <w:szCs w:val="22"/>
+        </w:rPr>
+      </w:pPr>
+    </w:p>
+    <w:p>
+      <w:pPr>
+        <w:pStyle w:val="Heading2"/>
+        <w:rPr>
+          <w:rFonts w:ascii="Arial" w:hAnsi="Arial" w:cs="Arial"/>
+          <w:b w:val="0"/>
+          <w:i w:val="0"/>
+          <w:sz w:val="22"/>
+          <w:szCs w:val="22"/>
+          <w:u w:val="single"/>
+        </w:rPr>
       </w:pPr>
       <w:proofErr w:type="spellStart"/>
       <w:r>
+        <w:rPr>
+          <w:rFonts w:ascii="Arial" w:hAnsi="Arial" w:cs="Arial"/>
+          <w:b w:val="0"/>
+          <w:i w:val="0"/>
+          <w:sz w:val="22"/>
+          <w:szCs w:val="22"/>
+          <w:u w:val="single"/>
+        </w:rPr>
         <w:t>Highgate</w:t>
       </w:r>
       <w:proofErr w:type="spellEnd"/>
       <w:r>
+        <w:rPr>
+          <w:rFonts w:ascii="Arial" w:hAnsi="Arial" w:cs="Arial"/>
+          <w:b w:val="0"/>
+          <w:i w:val="0"/>
+          <w:sz w:val="22"/>
+          <w:szCs w:val="22"/>
+          <w:u w:val="single"/>
+        </w:rPr>
         <w:t xml:space="preserve"> dairy</w:t>
       </w:r>
     </w:p>
     <w:p>
       <w:pPr>
         <w:pStyle w:val="Heading3"/>
-      </w:pPr>
-      <w:r>
+        <w:rPr>
+          <w:rFonts w:ascii="Arial" w:hAnsi="Arial" w:cs="Arial"/>
+          <w:i w:val="0"/>
+          <w:szCs w:val="22"/>
+        </w:rPr>
+      </w:pPr>
+      <w:r>
+        <w:rPr>
+          <w:rFonts w:ascii="Arial" w:hAnsi="Arial" w:cs="Arial"/>
+          <w:i w:val="0"/>
+          <w:szCs w:val="22"/>
+        </w:rPr>
         <w:t>2013</w:t>
       </w:r>
     </w:p>
     <w:p>
       <w:r>
-        <w:t xml:space="preserve">For this job I had to sell </w:t>
+        <w:t>Responsibilities:</w:t>
+      </w:r>
+    </w:p>
+    <w:p>
+      <w:pPr>
+        <w:pStyle w:val="ListParagraph"/>
+        <w:numPr>
+          <w:ilvl w:val="0"/>
+          <w:numId w:val="15"/>
+        </w:numPr>
+      </w:pPr>
+      <w:r>
+        <w:t>Assisted Customers</w:t>
+      </w:r>
+    </w:p>
+    <w:p>
+      <w:pPr>
+        <w:pStyle w:val="ListParagraph"/>
+        <w:numPr>
+          <w:ilvl w:val="0"/>
+          <w:numId w:val="15"/>
+        </w:numPr>
+      </w:pPr>
+      <w:r>
+        <w:t>Cleaning</w:t>
+      </w:r>
+    </w:p>
+    <w:p>
+      <w:pPr>
+        <w:pStyle w:val="ListParagraph"/>
+        <w:numPr>
+          <w:ilvl w:val="0"/>
+          <w:numId w:val="15"/>
+        </w:numPr>
+      </w:pPr>
+      <w:r>
+        <w:t>Closing Up</w:t>
+      </w:r>
+    </w:p>
+    <w:p>
+      <w:pPr>
+        <w:pBdr>
+          <w:bottom w:val="single" w:sz="12" w:space="1" w:color="auto"/>
+        </w:pBdr>
+        <w:jc w:val="center"/>
+        <w:rPr>
+          <w:rFonts w:ascii="Arial" w:hAnsi="Arial" w:cs="Arial"/>
+          <w:b/>
+        </w:rPr>
+      </w:pPr>
+      <w:r>
+        <w:rPr>
+          <w:rFonts w:ascii="Arial" w:hAnsi="Arial" w:cs="Arial"/>
+          <w:b/>
+        </w:rPr>
+        <w:t>References</w:t>
+      </w:r>
+    </w:p>
+    <w:p>
+      <w:pPr>
+        <w:rPr>
+          <w:rFonts w:ascii="Arial" w:hAnsi="Arial" w:cs="Arial"/>
+          <w:b/>
+        </w:rPr>
+      </w:pPr>
+    </w:p>
+    <w:p>
+      <w:pPr>
+        <w:rPr>
+          <w:rFonts w:ascii="Arial" w:hAnsi="Arial" w:cs="Arial"/>
+          <w:u w:val="single"/>
+        </w:rPr>
+      </w:pPr>
+      <w:r>
+        <w:rPr>
+          <w:rFonts w:ascii="Arial" w:hAnsi="Arial" w:cs="Arial"/>
+          <w:u w:val="single"/>
+        </w:rPr>
+        <w:t xml:space="preserve">Joy </w:t>
       </w:r>
       <w:proofErr w:type="spellStart"/>
       <w:r>
-        <w:t>icecream</w:t>
+        <w:rPr>
+          <w:rFonts w:ascii="Arial" w:hAnsi="Arial" w:cs="Arial"/>
+          <w:u w:val="single"/>
+        </w:rPr>
+        <w:t>Gasson</w:t>
       </w:r>
       <w:proofErr w:type="spellEnd"/>
-      <w:r>
-        <w:t xml:space="preserve"> and help customers pick </w:t>
-      </w:r>
-      <w:proofErr w:type="spellStart"/>
-      <w:r>
-        <w:t>lollies</w:t>
-      </w:r>
-      <w:proofErr w:type="spellEnd"/>
-      <w:r>
-        <w:t>. I also had to do the cleaning and close up the till at the end of the day.</w:t>
-      </w:r>
-    </w:p>
-    <w:p>
-      <w:pPr>
-        <w:pStyle w:val="Heading1"/>
-      </w:pPr>
-      <w:sdt>
-        <w:sdtPr>
-          <w:id w:val="250401295"/>
-          <w:placeholder>
-            <w:docPart w:val="2CF315A27D422C4D8F550109353CF205"/>
-          </w:placeholder>
-          <w:temporary/>
-          <w:showingPlcHdr/>
-          <w15:appearance w15:val="hidden"/>
-        </w:sdtPr>
-        <w:sdtEndPr/>
-        <w:sdtContent>
-          <w:r>
-            <w:t>Awards and Acknowledgements</w:t>
-          </w:r>
-        </w:sdtContent>
-      </w:sdt>
-    </w:p>
-    <w:p>
-      <w:pPr>
-        <w:pStyle w:val="Heading2"/>
-      </w:pPr>
-      <w:r>
-        <w:t>ITE A+ / CICSO</w:t>
-      </w:r>
-    </w:p>
-    <w:p>
-      <w:r>
-        <w:t>CISCO certification from PC Maintenance</w:t>
-      </w:r>
-    </w:p>
-    <w:p/>
-    <w:p>
-      <w:pPr>
-        <w:rPr>
-          <w:b/>
-          <w:sz w:val="26"/>
-          <w:szCs w:val="26"/>
-        </w:rPr>
-      </w:pPr>
-      <w:r>
-        <w:rPr>
-          <w:b/>
-          <w:sz w:val="26"/>
-          <w:szCs w:val="26"/>
-        </w:rPr>
-        <w:t>References</w:t>
-      </w:r>
-    </w:p>
-    <w:p>
-      <w:r>
-        <w:t xml:space="preserve">Joy </w:t>
-      </w:r>
-      <w:proofErr w:type="spellStart"/>
-      <w:r>
-        <w:t>Gasson</w:t>
-      </w:r>
-      <w:proofErr w:type="spellEnd"/>
-    </w:p>
-    <w:p>
-      <w:r>
+    </w:p>
+    <w:p>
+      <w:pPr>
+        <w:rPr>
+          <w:rFonts w:ascii="Arial" w:hAnsi="Arial" w:cs="Arial"/>
+        </w:rPr>
+      </w:pPr>
+      <w:r>
+        <w:rPr>
+          <w:rFonts w:ascii="Arial" w:hAnsi="Arial" w:cs="Arial"/>
+        </w:rPr>
         <w:t>Otago Polytech</w:t>
       </w:r>
-    </w:p>
-    <w:p>
+      <w:r>
+        <w:rPr>
+          <w:rFonts w:ascii="Arial" w:hAnsi="Arial" w:cs="Arial"/>
+        </w:rPr>
+        <w:t>nic</w:t>
+      </w:r>
+    </w:p>
+    <w:p>
+      <w:pPr>
+        <w:rPr>
+          <w:rFonts w:ascii="Arial" w:hAnsi="Arial" w:cs="Arial"/>
+        </w:rPr>
+      </w:pPr>
       <w:hyperlink r:id="rId7" w:history="1">
         <w:r>
           <w:rPr>
             <w:rStyle w:val="Hyperlink"/>
+            <w:rFonts w:ascii="Arial" w:hAnsi="Arial" w:cs="Arial"/>
           </w:rPr>
-          <w:t>Joy.gasson@op.ac.nz</w:t>
+          <w:t>Joy.gasson@o</w:t>
+        </w:r>
+        <w:bookmarkStart w:id="0" w:name="_GoBack"/>
+        <w:bookmarkEnd w:id="0"/>
+        <w:r>
+          <w:rPr>
+            <w:rStyle w:val="Hyperlink"/>
+            <w:rFonts w:ascii="Arial" w:hAnsi="Arial" w:cs="Arial"/>
+          </w:rPr>
+          <w:t>p.ac.nz</w:t>
         </w:r>
       </w:hyperlink>
     </w:p>
-    <w:p/>
-    <w:p/>
-    <w:p>
-      <w:r>
-        <w:t xml:space="preserve">Marie </w:t>
-      </w:r>
-      <w:proofErr w:type="spellStart"/>
-      <w:r>
-        <w:t>Bloggs</w:t>
-      </w:r>
-      <w:proofErr w:type="spellEnd"/>
-    </w:p>
-    <w:p>
-      <w:r>
-        <w:t xml:space="preserve">(03) 477 4774 </w:t>
-      </w:r>
-    </w:p>
-    <w:p>
-      <w:r>
-        <w:t xml:space="preserve">1 Smith St, </w:t>
-      </w:r>
-    </w:p>
-    <w:p>
-      <w:r>
-        <w:t>Dunedin</w:t>
-      </w:r>
-    </w:p>
     <w:sectPr>
-      <w:headerReference w:type="default" r:id="rId8"/>
-      <w:footerReference w:type="default" r:id="rId9"/>
-      <w:headerReference w:type="first" r:id="rId10"/>
+      <w:footerReference w:type="default" r:id="rId8"/>
+      <w:footerReference w:type="first" r:id="rId9"/>
       <w:pgSz w:w="12240" w:h="15840"/>
-      <w:pgMar w:top="1152" w:right="1123" w:bottom="1195" w:left="1123" w:header="432" w:footer="720" w:gutter="0"/>
+      <w:pgMar w:top="720" w:right="720" w:bottom="720" w:left="720" w:header="432" w:footer="720" w:gutter="0"/>
       <w:cols w:space="720"/>
       <w:titlePg/>
       <w:docGrid w:linePitch="360"/>
@@ -570,7 +814,7 @@
 </file>
 
 <file path=word/endnotes.xml><?xml version="1.0" encoding="utf-8"?>
-<w:endnotes xmlns:wpc="http://schemas.microsoft.com/office/word/2010/wordprocessingCanvas" xmlns:mo="http://schemas.microsoft.com/office/mac/office/2008/main" xmlns:mc="http://schemas.openxmlformats.org/markup-compatibility/2006" xmlns:mv="urn:schemas-microsoft-com:mac:vml" xmlns:o="urn:schemas-microsoft-com:office:office" xmlns:r="http://schemas.openxmlformats.org/officeDocument/2006/relationships" xmlns:m="http://schemas.openxmlformats.org/officeDocument/2006/math" xmlns:v="urn:schemas-microsoft-com:vml" xmlns:wp14="http://schemas.microsoft.com/office/word/2010/wordprocessingDrawing" xmlns:wp="http://schemas.openxmlformats.org/drawingml/2006/wordprocessingDrawing" xmlns:w10="urn:schemas-microsoft-com:office:word" xmlns:w="http://schemas.openxmlformats.org/wordprocessingml/2006/main" xmlns:w14="http://schemas.microsoft.com/office/word/2010/wordml" xmlns:w15="http://schemas.microsoft.com/office/word/2012/wordml" xmlns:wpg="http://schemas.microsoft.com/office/word/2010/wordprocessingGroup" xmlns:wpi="http://schemas.microsoft.com/office/word/2010/wordprocessingInk" xmlns:wne="http://schemas.microsoft.com/office/word/2006/wordml" xmlns:wps="http://schemas.microsoft.com/office/word/2010/wordprocessingShape" mc:Ignorable="w14 w15 wp14">
+<w:endnotes xmlns:wpc="http://schemas.microsoft.com/office/word/2010/wordprocessingCanvas" xmlns:cx="http://schemas.microsoft.com/office/drawing/2014/chartex" xmlns:cx1="http://schemas.microsoft.com/office/drawing/2015/9/8/chartex" xmlns:mc="http://schemas.openxmlformats.org/markup-compatibility/2006" xmlns:o="urn:schemas-microsoft-com:office:office" xmlns:r="http://schemas.openxmlformats.org/officeDocument/2006/relationships" xmlns:m="http://schemas.openxmlformats.org/officeDocument/2006/math" xmlns:v="urn:schemas-microsoft-com:vml" xmlns:wp14="http://schemas.microsoft.com/office/word/2010/wordprocessingDrawing" xmlns:wp="http://schemas.openxmlformats.org/drawingml/2006/wordprocessingDrawing" xmlns:w10="urn:schemas-microsoft-com:office:word" xmlns:w="http://schemas.openxmlformats.org/wordprocessingml/2006/main" xmlns:w14="http://schemas.microsoft.com/office/word/2010/wordml" xmlns:w15="http://schemas.microsoft.com/office/word/2012/wordml" xmlns:w16se="http://schemas.microsoft.com/office/word/2015/wordml/symex" xmlns:wpg="http://schemas.microsoft.com/office/word/2010/wordprocessingGroup" xmlns:wpi="http://schemas.microsoft.com/office/word/2010/wordprocessingInk" xmlns:wne="http://schemas.microsoft.com/office/word/2006/wordml" xmlns:wps="http://schemas.microsoft.com/office/word/2010/wordprocessingShape" mc:Ignorable="w14 w15 w16se wp14">
   <w:endnote w:type="separator" w:id="-1">
     <w:p>
       <w:pPr>
@@ -595,10 +839,10 @@
 </file>
 
 <file path=word/footer1.xml><?xml version="1.0" encoding="utf-8"?>
-<w:ftr xmlns:wpc="http://schemas.microsoft.com/office/word/2010/wordprocessingCanvas" xmlns:mo="http://schemas.microsoft.com/office/mac/office/2008/main" xmlns:mc="http://schemas.openxmlformats.org/markup-compatibility/2006" xmlns:mv="urn:schemas-microsoft-com:mac:vml" xmlns:o="urn:schemas-microsoft-com:office:office" xmlns:r="http://schemas.openxmlformats.org/officeDocument/2006/relationships" xmlns:m="http://schemas.openxmlformats.org/officeDocument/2006/math" xmlns:v="urn:schemas-microsoft-com:vml" xmlns:wp14="http://schemas.microsoft.com/office/word/2010/wordprocessingDrawing" xmlns:wp="http://schemas.openxmlformats.org/drawingml/2006/wordprocessingDrawing" xmlns:w10="urn:schemas-microsoft-com:office:word" xmlns:w="http://schemas.openxmlformats.org/wordprocessingml/2006/main" xmlns:w14="http://schemas.microsoft.com/office/word/2010/wordml" xmlns:w15="http://schemas.microsoft.com/office/word/2012/wordml" xmlns:wpg="http://schemas.microsoft.com/office/word/2010/wordprocessingGroup" xmlns:wpi="http://schemas.microsoft.com/office/word/2010/wordprocessingInk" xmlns:wne="http://schemas.microsoft.com/office/word/2006/wordml" xmlns:wps="http://schemas.microsoft.com/office/word/2010/wordprocessingShape" mc:Ignorable="w14 w15 wp14">
+<w:ftr xmlns:wpc="http://schemas.microsoft.com/office/word/2010/wordprocessingCanvas" xmlns:cx="http://schemas.microsoft.com/office/drawing/2014/chartex" xmlns:cx1="http://schemas.microsoft.com/office/drawing/2015/9/8/chartex" xmlns:mc="http://schemas.openxmlformats.org/markup-compatibility/2006" xmlns:o="urn:schemas-microsoft-com:office:office" xmlns:r="http://schemas.openxmlformats.org/officeDocument/2006/relationships" xmlns:m="http://schemas.openxmlformats.org/officeDocument/2006/math" xmlns:v="urn:schemas-microsoft-com:vml" xmlns:wp14="http://schemas.microsoft.com/office/word/2010/wordprocessingDrawing" xmlns:wp="http://schemas.openxmlformats.org/drawingml/2006/wordprocessingDrawing" xmlns:w10="urn:schemas-microsoft-com:office:word" xmlns:w="http://schemas.openxmlformats.org/wordprocessingml/2006/main" xmlns:w14="http://schemas.microsoft.com/office/word/2010/wordml" xmlns:w15="http://schemas.microsoft.com/office/word/2012/wordml" xmlns:w16se="http://schemas.microsoft.com/office/word/2015/wordml/symex" xmlns:wpg="http://schemas.microsoft.com/office/word/2010/wordprocessingGroup" xmlns:wpi="http://schemas.microsoft.com/office/word/2010/wordprocessingInk" xmlns:wne="http://schemas.microsoft.com/office/word/2006/wordml" xmlns:wps="http://schemas.microsoft.com/office/word/2010/wordprocessingShape" mc:Ignorable="w14 w15 w16se wp14">
   <w:sdt>
     <w:sdtPr>
-      <w:id w:val="-26330786"/>
+      <w:id w:val="1943034257"/>
       <w:docPartObj>
         <w:docPartGallery w:val="Page Numbers (Bottom of Page)"/>
         <w:docPartUnique/>
@@ -606,6 +850,7 @@
     </w:sdtPr>
     <w:sdtEndPr>
       <w:rPr>
+        <w:b w:val="0"/>
         <w:noProof/>
       </w:rPr>
     </w:sdtEndPr>
@@ -613,24 +858,39 @@
       <w:p>
         <w:pPr>
           <w:pStyle w:val="Footer"/>
+          <w:jc w:val="center"/>
+          <w:rPr>
+            <w:b w:val="0"/>
+          </w:rPr>
         </w:pPr>
         <w:r>
+          <w:rPr>
+            <w:b w:val="0"/>
+          </w:rPr>
           <w:fldChar w:fldCharType="begin"/>
         </w:r>
         <w:r>
+          <w:rPr>
+            <w:b w:val="0"/>
+          </w:rPr>
           <w:instrText xml:space="preserve"> PAGE   \* MERGEFORMAT </w:instrText>
         </w:r>
         <w:r>
+          <w:rPr>
+            <w:b w:val="0"/>
+          </w:rPr>
           <w:fldChar w:fldCharType="separate"/>
         </w:r>
         <w:r>
           <w:rPr>
+            <w:b w:val="0"/>
             <w:noProof/>
           </w:rPr>
           <w:t>2</w:t>
         </w:r>
         <w:r>
           <w:rPr>
+            <w:b w:val="0"/>
             <w:noProof/>
           </w:rPr>
           <w:fldChar w:fldCharType="end"/>
@@ -638,11 +898,86 @@
       </w:p>
     </w:sdtContent>
   </w:sdt>
+  <w:p>
+    <w:pPr>
+      <w:pStyle w:val="Footer"/>
+    </w:pPr>
+  </w:p>
+</w:ftr>
+</file>
+
+<file path=word/footer2.xml><?xml version="1.0" encoding="utf-8"?>
+<w:ftr xmlns:wpc="http://schemas.microsoft.com/office/word/2010/wordprocessingCanvas" xmlns:cx="http://schemas.microsoft.com/office/drawing/2014/chartex" xmlns:cx1="http://schemas.microsoft.com/office/drawing/2015/9/8/chartex" xmlns:mc="http://schemas.openxmlformats.org/markup-compatibility/2006" xmlns:o="urn:schemas-microsoft-com:office:office" xmlns:r="http://schemas.openxmlformats.org/officeDocument/2006/relationships" xmlns:m="http://schemas.openxmlformats.org/officeDocument/2006/math" xmlns:v="urn:schemas-microsoft-com:vml" xmlns:wp14="http://schemas.microsoft.com/office/word/2010/wordprocessingDrawing" xmlns:wp="http://schemas.openxmlformats.org/drawingml/2006/wordprocessingDrawing" xmlns:w10="urn:schemas-microsoft-com:office:word" xmlns:w="http://schemas.openxmlformats.org/wordprocessingml/2006/main" xmlns:w14="http://schemas.microsoft.com/office/word/2010/wordml" xmlns:w15="http://schemas.microsoft.com/office/word/2012/wordml" xmlns:w16se="http://schemas.microsoft.com/office/word/2015/wordml/symex" xmlns:wpg="http://schemas.microsoft.com/office/word/2010/wordprocessingGroup" xmlns:wpi="http://schemas.microsoft.com/office/word/2010/wordprocessingInk" xmlns:wne="http://schemas.microsoft.com/office/word/2006/wordml" xmlns:wps="http://schemas.microsoft.com/office/word/2010/wordprocessingShape" mc:Ignorable="w14 w15 w16se wp14">
+  <w:sdt>
+    <w:sdtPr>
+      <w:rPr>
+        <w:b w:val="0"/>
+      </w:rPr>
+      <w:id w:val="1983583286"/>
+      <w:docPartObj>
+        <w:docPartGallery w:val="Page Numbers (Bottom of Page)"/>
+        <w:docPartUnique/>
+      </w:docPartObj>
+    </w:sdtPr>
+    <w:sdtEndPr>
+      <w:rPr>
+        <w:noProof/>
+      </w:rPr>
+    </w:sdtEndPr>
+    <w:sdtContent>
+      <w:p>
+        <w:pPr>
+          <w:pStyle w:val="Footer"/>
+          <w:jc w:val="center"/>
+          <w:rPr>
+            <w:b w:val="0"/>
+          </w:rPr>
+        </w:pPr>
+        <w:r>
+          <w:rPr>
+            <w:b w:val="0"/>
+          </w:rPr>
+          <w:fldChar w:fldCharType="begin"/>
+        </w:r>
+        <w:r>
+          <w:rPr>
+            <w:b w:val="0"/>
+          </w:rPr>
+          <w:instrText xml:space="preserve"> PAGE   \* MERGEFORMAT </w:instrText>
+        </w:r>
+        <w:r>
+          <w:rPr>
+            <w:b w:val="0"/>
+          </w:rPr>
+          <w:fldChar w:fldCharType="separate"/>
+        </w:r>
+        <w:r>
+          <w:rPr>
+            <w:b w:val="0"/>
+            <w:noProof/>
+          </w:rPr>
+          <w:t>1</w:t>
+        </w:r>
+        <w:r>
+          <w:rPr>
+            <w:b w:val="0"/>
+            <w:noProof/>
+          </w:rPr>
+          <w:fldChar w:fldCharType="end"/>
+        </w:r>
+      </w:p>
+    </w:sdtContent>
+  </w:sdt>
+  <w:p>
+    <w:pPr>
+      <w:pStyle w:val="Footer"/>
+    </w:pPr>
+  </w:p>
 </w:ftr>
 </file>
 
 <file path=word/footnotes.xml><?xml version="1.0" encoding="utf-8"?>
-<w:footnotes xmlns:wpc="http://schemas.microsoft.com/office/word/2010/wordprocessingCanvas" xmlns:mo="http://schemas.microsoft.com/office/mac/office/2008/main" xmlns:mc="http://schemas.openxmlformats.org/markup-compatibility/2006" xmlns:mv="urn:schemas-microsoft-com:mac:vml" xmlns:o="urn:schemas-microsoft-com:office:office" xmlns:r="http://schemas.openxmlformats.org/officeDocument/2006/relationships" xmlns:m="http://schemas.openxmlformats.org/officeDocument/2006/math" xmlns:v="urn:schemas-microsoft-com:vml" xmlns:wp14="http://schemas.microsoft.com/office/word/2010/wordprocessingDrawing" xmlns:wp="http://schemas.openxmlformats.org/drawingml/2006/wordprocessingDrawing" xmlns:w10="urn:schemas-microsoft-com:office:word" xmlns:w="http://schemas.openxmlformats.org/wordprocessingml/2006/main" xmlns:w14="http://schemas.microsoft.com/office/word/2010/wordml" xmlns:w15="http://schemas.microsoft.com/office/word/2012/wordml" xmlns:wpg="http://schemas.microsoft.com/office/word/2010/wordprocessingGroup" xmlns:wpi="http://schemas.microsoft.com/office/word/2010/wordprocessingInk" xmlns:wne="http://schemas.microsoft.com/office/word/2006/wordml" xmlns:wps="http://schemas.microsoft.com/office/word/2010/wordprocessingShape" mc:Ignorable="w14 w15 wp14">
+<w:footnotes xmlns:wpc="http://schemas.microsoft.com/office/word/2010/wordprocessingCanvas" xmlns:cx="http://schemas.microsoft.com/office/drawing/2014/chartex" xmlns:cx1="http://schemas.microsoft.com/office/drawing/2015/9/8/chartex" xmlns:mc="http://schemas.openxmlformats.org/markup-compatibility/2006" xmlns:o="urn:schemas-microsoft-com:office:office" xmlns:r="http://schemas.openxmlformats.org/officeDocument/2006/relationships" xmlns:m="http://schemas.openxmlformats.org/officeDocument/2006/math" xmlns:v="urn:schemas-microsoft-com:vml" xmlns:wp14="http://schemas.microsoft.com/office/word/2010/wordprocessingDrawing" xmlns:wp="http://schemas.openxmlformats.org/drawingml/2006/wordprocessingDrawing" xmlns:w10="urn:schemas-microsoft-com:office:word" xmlns:w="http://schemas.openxmlformats.org/wordprocessingml/2006/main" xmlns:w14="http://schemas.microsoft.com/office/word/2010/wordml" xmlns:w15="http://schemas.microsoft.com/office/word/2012/wordml" xmlns:w16se="http://schemas.microsoft.com/office/word/2015/wordml/symex" xmlns:wpg="http://schemas.microsoft.com/office/word/2010/wordprocessingGroup" xmlns:wpi="http://schemas.microsoft.com/office/word/2010/wordprocessingInk" xmlns:wne="http://schemas.microsoft.com/office/word/2006/wordml" xmlns:wps="http://schemas.microsoft.com/office/word/2010/wordprocessingShape" mc:Ignorable="w14 w15 w16se wp14">
   <w:footnote w:type="separator" w:id="-1">
     <w:p>
       <w:pPr>
@@ -666,305 +1001,9 @@
 </w:footnotes>
 </file>
 
-<file path=word/header1.xml><?xml version="1.0" encoding="utf-8"?>
-<w:hdr xmlns:wpc="http://schemas.microsoft.com/office/word/2010/wordprocessingCanvas" xmlns:mo="http://schemas.microsoft.com/office/mac/office/2008/main" xmlns:mc="http://schemas.openxmlformats.org/markup-compatibility/2006" xmlns:mv="urn:schemas-microsoft-com:mac:vml" xmlns:o="urn:schemas-microsoft-com:office:office" xmlns:r="http://schemas.openxmlformats.org/officeDocument/2006/relationships" xmlns:m="http://schemas.openxmlformats.org/officeDocument/2006/math" xmlns:v="urn:schemas-microsoft-com:vml" xmlns:wp14="http://schemas.microsoft.com/office/word/2010/wordprocessingDrawing" xmlns:wp="http://schemas.openxmlformats.org/drawingml/2006/wordprocessingDrawing" xmlns:w10="urn:schemas-microsoft-com:office:word" xmlns:w="http://schemas.openxmlformats.org/wordprocessingml/2006/main" xmlns:w14="http://schemas.microsoft.com/office/word/2010/wordml" xmlns:w15="http://schemas.microsoft.com/office/word/2012/wordml" xmlns:wpg="http://schemas.microsoft.com/office/word/2010/wordprocessingGroup" xmlns:wpi="http://schemas.microsoft.com/office/word/2010/wordprocessingInk" xmlns:wne="http://schemas.microsoft.com/office/word/2006/wordml" xmlns:wps="http://schemas.microsoft.com/office/word/2010/wordprocessingShape" mc:Ignorable="w14 w15 wp14">
-  <w:p>
-    <w:pPr>
-      <w:pStyle w:val="Header"/>
-    </w:pPr>
-    <w:r>
-      <w:rPr>
-        <w:noProof/>
-        <w:lang w:eastAsia="en-US"/>
-      </w:rPr>
-      <mc:AlternateContent>
-        <mc:Choice Requires="wpg">
-          <w:drawing>
-            <wp:anchor distT="0" distB="0" distL="114300" distR="114300" simplePos="0" relativeHeight="251661312" behindDoc="0" locked="0" layoutInCell="1" allowOverlap="1" wp14:anchorId="7675FCC4" wp14:editId="276EED5B">
-              <wp:simplePos x="0" y="0"/>
-              <wp:positionH relativeFrom="margin">
-                <wp:align>left</wp:align>
-              </wp:positionH>
-              <wp:positionV relativeFrom="page">
-                <wp:align>top</wp:align>
-              </wp:positionV>
-              <wp:extent cx="3200400" cy="10056322"/>
-              <wp:effectExtent l="0" t="0" r="0" b="0"/>
-              <wp:wrapNone/>
-              <wp:docPr id="4" name="Group 4" title="Background graphics"/>
-              <wp:cNvGraphicFramePr/>
-              <a:graphic xmlns:a="http://schemas.openxmlformats.org/drawingml/2006/main">
-                <a:graphicData uri="http://schemas.microsoft.com/office/word/2010/wordprocessingGroup">
-                  <wpg:wgp>
-                    <wpg:cNvGrpSpPr/>
-                    <wpg:grpSpPr>
-                      <a:xfrm>
-                        <a:off x="0" y="0"/>
-                        <a:ext cx="3200400" cy="10056322"/>
-                        <a:chOff x="0" y="0"/>
-                        <a:chExt cx="3200400" cy="10056322"/>
-                      </a:xfrm>
-                    </wpg:grpSpPr>
-                    <wps:wsp>
-                      <wps:cNvPr id="2" name="Rectangle 2"/>
-                      <wps:cNvSpPr/>
-                      <wps:spPr>
-                        <a:xfrm>
-                          <a:off x="0" y="0"/>
-                          <a:ext cx="3200400" cy="192024"/>
-                        </a:xfrm>
-                        <a:prstGeom prst="rect">
-                          <a:avLst/>
-                        </a:prstGeom>
-                        <a:solidFill>
-                          <a:schemeClr val="tx2"/>
-                        </a:solidFill>
-                        <a:ln>
-                          <a:noFill/>
-                        </a:ln>
-                      </wps:spPr>
-                      <wps:style>
-                        <a:lnRef idx="2">
-                          <a:schemeClr val="accent1">
-                            <a:shade val="50000"/>
-                          </a:schemeClr>
-                        </a:lnRef>
-                        <a:fillRef idx="1">
-                          <a:schemeClr val="accent1"/>
-                        </a:fillRef>
-                        <a:effectRef idx="0">
-                          <a:schemeClr val="accent1"/>
-                        </a:effectRef>
-                        <a:fontRef idx="minor">
-                          <a:schemeClr val="lt1"/>
-                        </a:fontRef>
-                      </wps:style>
-                      <wps:bodyPr rot="0" spcFirstLastPara="0" vertOverflow="overflow" horzOverflow="overflow" vert="horz" wrap="square" lIns="91440" tIns="45720" rIns="91440" bIns="45720" numCol="1" spcCol="0" rtlCol="0" fromWordArt="0" anchor="ctr" anchorCtr="0" forceAA="0" compatLnSpc="1">
-                        <a:prstTxWarp prst="textNoShape">
-                          <a:avLst/>
-                        </a:prstTxWarp>
-                        <a:noAutofit/>
-                      </wps:bodyPr>
-                    </wps:wsp>
-                    <wps:wsp>
-                      <wps:cNvPr id="3" name="Rectangle 3"/>
-                      <wps:cNvSpPr/>
-                      <wps:spPr>
-                        <a:xfrm>
-                          <a:off x="0" y="9964882"/>
-                          <a:ext cx="3200400" cy="91440"/>
-                        </a:xfrm>
-                        <a:prstGeom prst="rect">
-                          <a:avLst/>
-                        </a:prstGeom>
-                        <a:solidFill>
-                          <a:schemeClr val="tx2"/>
-                        </a:solidFill>
-                        <a:ln>
-                          <a:noFill/>
-                        </a:ln>
-                      </wps:spPr>
-                      <wps:style>
-                        <a:lnRef idx="2">
-                          <a:schemeClr val="accent1">
-                            <a:shade val="50000"/>
-                          </a:schemeClr>
-                        </a:lnRef>
-                        <a:fillRef idx="1">
-                          <a:schemeClr val="accent1"/>
-                        </a:fillRef>
-                        <a:effectRef idx="0">
-                          <a:schemeClr val="accent1"/>
-                        </a:effectRef>
-                        <a:fontRef idx="minor">
-                          <a:schemeClr val="lt1"/>
-                        </a:fontRef>
-                      </wps:style>
-                      <wps:bodyPr rot="0" spcFirstLastPara="0" vertOverflow="overflow" horzOverflow="overflow" vert="horz" wrap="square" lIns="91440" tIns="45720" rIns="91440" bIns="45720" numCol="1" spcCol="0" rtlCol="0" fromWordArt="0" anchor="ctr" anchorCtr="0" forceAA="0" compatLnSpc="1">
-                        <a:prstTxWarp prst="textNoShape">
-                          <a:avLst/>
-                        </a:prstTxWarp>
-                        <a:noAutofit/>
-                      </wps:bodyPr>
-                    </wps:wsp>
-                  </wpg:wgp>
-                </a:graphicData>
-              </a:graphic>
-              <wp14:sizeRelH relativeFrom="page">
-                <wp14:pctWidth>41200</wp14:pctWidth>
-              </wp14:sizeRelH>
-              <wp14:sizeRelV relativeFrom="page">
-                <wp14:pctHeight>100000</wp14:pctHeight>
-              </wp14:sizeRelV>
-            </wp:anchor>
-          </w:drawing>
-        </mc:Choice>
-        <mc:Fallback>
-          <w:pict>
-            <v:group w14:anchorId="4EB5FBF7" id="Group 4" o:spid="_x0000_s1026" alt="Title: Background graphics" style="position:absolute;margin-left:0;margin-top:0;width:252pt;height:791.85pt;z-index:251661312;mso-width-percent:412;mso-height-percent:1000;mso-position-horizontal:left;mso-position-horizontal-relative:margin;mso-position-vertical:top;mso-position-vertical-relative:page;mso-width-percent:412;mso-height-percent:1000" coordsize="3200400,10056322" o:gfxdata="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">
-              <v:rect id="Rectangle 2" o:spid="_x0000_s1027" style="position:absolute;width:3200400;height:192024;visibility:visible;mso-wrap-style:square;v-text-anchor:middle" o:gfxdata="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" fillcolor="#4b3a2e [3215]" stroked="f" strokeweight="1pt"/>
-              <v:rect id="Rectangle 3" o:spid="_x0000_s1028" style="position:absolute;top:9964882;width:3200400;height:91440;visibility:visible;mso-wrap-style:square;v-text-anchor:middle" o:gfxdata="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" fillcolor="#4b3a2e [3215]" stroked="f" strokeweight="1pt"/>
-              <w10:wrap anchorx="margin" anchory="page"/>
-            </v:group>
-          </w:pict>
-        </mc:Fallback>
-      </mc:AlternateContent>
-    </w:r>
-  </w:p>
-</w:hdr>
-</file>
-
-<file path=word/header2.xml><?xml version="1.0" encoding="utf-8"?>
-<w:hdr xmlns:wpc="http://schemas.microsoft.com/office/word/2010/wordprocessingCanvas" xmlns:mo="http://schemas.microsoft.com/office/mac/office/2008/main" xmlns:mc="http://schemas.openxmlformats.org/markup-compatibility/2006" xmlns:mv="urn:schemas-microsoft-com:mac:vml" xmlns:o="urn:schemas-microsoft-com:office:office" xmlns:r="http://schemas.openxmlformats.org/officeDocument/2006/relationships" xmlns:m="http://schemas.openxmlformats.org/officeDocument/2006/math" xmlns:v="urn:schemas-microsoft-com:vml" xmlns:wp14="http://schemas.microsoft.com/office/word/2010/wordprocessingDrawing" xmlns:wp="http://schemas.openxmlformats.org/drawingml/2006/wordprocessingDrawing" xmlns:w10="urn:schemas-microsoft-com:office:word" xmlns:w="http://schemas.openxmlformats.org/wordprocessingml/2006/main" xmlns:w14="http://schemas.microsoft.com/office/word/2010/wordml" xmlns:w15="http://schemas.microsoft.com/office/word/2012/wordml" xmlns:wpg="http://schemas.microsoft.com/office/word/2010/wordprocessingGroup" xmlns:wpi="http://schemas.microsoft.com/office/word/2010/wordprocessingInk" xmlns:wne="http://schemas.microsoft.com/office/word/2006/wordml" xmlns:wps="http://schemas.microsoft.com/office/word/2010/wordprocessingShape" mc:Ignorable="w14 w15 wp14">
-  <w:p>
-    <w:pPr>
-      <w:pStyle w:val="Header"/>
-    </w:pPr>
-    <w:r>
-      <w:rPr>
-        <w:noProof/>
-        <w:lang w:eastAsia="en-US"/>
-      </w:rPr>
-      <mc:AlternateContent>
-        <mc:Choice Requires="wpg">
-          <w:drawing>
-            <wp:anchor distT="0" distB="0" distL="114300" distR="114300" simplePos="0" relativeHeight="251663360" behindDoc="0" locked="0" layoutInCell="1" allowOverlap="1" wp14:anchorId="6594832A" wp14:editId="0D78CA90">
-              <wp:simplePos x="0" y="0"/>
-              <wp:positionH relativeFrom="margin">
-                <wp:align>left</wp:align>
-              </wp:positionH>
-              <wp:positionV relativeFrom="page">
-                <wp:align>top</wp:align>
-              </wp:positionV>
-              <wp:extent cx="3200400" cy="10056322"/>
-              <wp:effectExtent l="0" t="0" r="0" b="0"/>
-              <wp:wrapNone/>
-              <wp:docPr id="5" name="Group 5" title="Background graphics"/>
-              <wp:cNvGraphicFramePr/>
-              <a:graphic xmlns:a="http://schemas.openxmlformats.org/drawingml/2006/main">
-                <a:graphicData uri="http://schemas.microsoft.com/office/word/2010/wordprocessingGroup">
-                  <wpg:wgp>
-                    <wpg:cNvGrpSpPr/>
-                    <wpg:grpSpPr>
-                      <a:xfrm>
-                        <a:off x="0" y="0"/>
-                        <a:ext cx="3200400" cy="10056322"/>
-                        <a:chOff x="0" y="0"/>
-                        <a:chExt cx="3200400" cy="10056322"/>
-                      </a:xfrm>
-                    </wpg:grpSpPr>
-                    <wps:wsp>
-                      <wps:cNvPr id="6" name="Rectangle 6"/>
-                      <wps:cNvSpPr/>
-                      <wps:spPr>
-                        <a:xfrm>
-                          <a:off x="0" y="0"/>
-                          <a:ext cx="3200400" cy="192024"/>
-                        </a:xfrm>
-                        <a:prstGeom prst="rect">
-                          <a:avLst/>
-                        </a:prstGeom>
-                        <a:solidFill>
-                          <a:schemeClr val="tx2"/>
-                        </a:solidFill>
-                        <a:ln>
-                          <a:noFill/>
-                        </a:ln>
-                      </wps:spPr>
-                      <wps:style>
-                        <a:lnRef idx="2">
-                          <a:schemeClr val="accent1">
-                            <a:shade val="50000"/>
-                          </a:schemeClr>
-                        </a:lnRef>
-                        <a:fillRef idx="1">
-                          <a:schemeClr val="accent1"/>
-                        </a:fillRef>
-                        <a:effectRef idx="0">
-                          <a:schemeClr val="accent1"/>
-                        </a:effectRef>
-                        <a:fontRef idx="minor">
-                          <a:schemeClr val="lt1"/>
-                        </a:fontRef>
-                      </wps:style>
-                      <wps:bodyPr rot="0" spcFirstLastPara="0" vertOverflow="overflow" horzOverflow="overflow" vert="horz" wrap="square" lIns="91440" tIns="45720" rIns="91440" bIns="45720" numCol="1" spcCol="0" rtlCol="0" fromWordArt="0" anchor="ctr" anchorCtr="0" forceAA="0" compatLnSpc="1">
-                        <a:prstTxWarp prst="textNoShape">
-                          <a:avLst/>
-                        </a:prstTxWarp>
-                        <a:noAutofit/>
-                      </wps:bodyPr>
-                    </wps:wsp>
-                    <wps:wsp>
-                      <wps:cNvPr id="7" name="Rectangle 7"/>
-                      <wps:cNvSpPr/>
-                      <wps:spPr>
-                        <a:xfrm>
-                          <a:off x="0" y="9964882"/>
-                          <a:ext cx="3200400" cy="91440"/>
-                        </a:xfrm>
-                        <a:prstGeom prst="rect">
-                          <a:avLst/>
-                        </a:prstGeom>
-                        <a:solidFill>
-                          <a:schemeClr val="tx2"/>
-                        </a:solidFill>
-                        <a:ln>
-                          <a:noFill/>
-                        </a:ln>
-                      </wps:spPr>
-                      <wps:style>
-                        <a:lnRef idx="2">
-                          <a:schemeClr val="accent1">
-                            <a:shade val="50000"/>
-                          </a:schemeClr>
-                        </a:lnRef>
-                        <a:fillRef idx="1">
-                          <a:schemeClr val="accent1"/>
-                        </a:fillRef>
-                        <a:effectRef idx="0">
-                          <a:schemeClr val="accent1"/>
-                        </a:effectRef>
-                        <a:fontRef idx="minor">
-                          <a:schemeClr val="lt1"/>
-                        </a:fontRef>
-                      </wps:style>
-                      <wps:bodyPr rot="0" spcFirstLastPara="0" vertOverflow="overflow" horzOverflow="overflow" vert="horz" wrap="square" lIns="91440" tIns="45720" rIns="91440" bIns="45720" numCol="1" spcCol="0" rtlCol="0" fromWordArt="0" anchor="ctr" anchorCtr="0" forceAA="0" compatLnSpc="1">
-                        <a:prstTxWarp prst="textNoShape">
-                          <a:avLst/>
-                        </a:prstTxWarp>
-                        <a:noAutofit/>
-                      </wps:bodyPr>
-                    </wps:wsp>
-                  </wpg:wgp>
-                </a:graphicData>
-              </a:graphic>
-              <wp14:sizeRelH relativeFrom="page">
-                <wp14:pctWidth>41200</wp14:pctWidth>
-              </wp14:sizeRelH>
-              <wp14:sizeRelV relativeFrom="page">
-                <wp14:pctHeight>100000</wp14:pctHeight>
-              </wp14:sizeRelV>
-            </wp:anchor>
-          </w:drawing>
-        </mc:Choice>
-        <mc:Fallback>
-          <w:pict>
-            <v:group w14:anchorId="7D5434C2" id="Group 5" o:spid="_x0000_s1026" alt="Title: Background graphics" style="position:absolute;margin-left:0;margin-top:0;width:252pt;height:791.85pt;z-index:251663360;mso-width-percent:412;mso-height-percent:1000;mso-position-horizontal:left;mso-position-horizontal-relative:margin;mso-position-vertical:top;mso-position-vertical-relative:page;mso-width-percent:412;mso-height-percent:1000" coordsize="3200400,10056322" o:gfxdata="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">
-              <v:rect id="Rectangle 6" o:spid="_x0000_s1027" style="position:absolute;width:3200400;height:192024;visibility:visible;mso-wrap-style:square;v-text-anchor:middle" o:gfxdata="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" fillcolor="#4b3a2e [3215]" stroked="f" strokeweight="1pt"/>
-              <v:rect id="Rectangle 7" o:spid="_x0000_s1028" style="position:absolute;top:9964882;width:3200400;height:91440;visibility:visible;mso-wrap-style:square;v-text-anchor:middle" o:gfxdata="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" fillcolor="#4b3a2e [3215]" stroked="f" strokeweight="1pt"/>
-              <w10:wrap anchorx="margin" anchory="page"/>
-            </v:group>
-          </w:pict>
-        </mc:Fallback>
-      </mc:AlternateContent>
-    </w:r>
-  </w:p>
-</w:hdr>
-</file>
-
 <file path=word/numbering.xml><?xml version="1.0" encoding="utf-8"?>
-<w:numbering xmlns:wpc="http://schemas.microsoft.com/office/word/2010/wordprocessingCanvas" xmlns:mo="http://schemas.microsoft.com/office/mac/office/2008/main" xmlns:mc="http://schemas.openxmlformats.org/markup-compatibility/2006" xmlns:mv="urn:schemas-microsoft-com:mac:vml" xmlns:o="urn:schemas-microsoft-com:office:office" xmlns:r="http://schemas.openxmlformats.org/officeDocument/2006/relationships" xmlns:m="http://schemas.openxmlformats.org/officeDocument/2006/math" xmlns:v="urn:schemas-microsoft-com:vml" xmlns:wp14="http://schemas.microsoft.com/office/word/2010/wordprocessingDrawing" xmlns:wp="http://schemas.openxmlformats.org/drawingml/2006/wordprocessingDrawing" xmlns:w10="urn:schemas-microsoft-com:office:word" xmlns:w="http://schemas.openxmlformats.org/wordprocessingml/2006/main" xmlns:w14="http://schemas.microsoft.com/office/word/2010/wordml" xmlns:w15="http://schemas.microsoft.com/office/word/2012/wordml" xmlns:wpg="http://schemas.microsoft.com/office/word/2010/wordprocessingGroup" xmlns:wpi="http://schemas.microsoft.com/office/word/2010/wordprocessingInk" xmlns:wne="http://schemas.microsoft.com/office/word/2006/wordml" xmlns:wps="http://schemas.microsoft.com/office/word/2010/wordprocessingShape" mc:Ignorable="w14 w15 wp14">
-  <w:abstractNum w:abstractNumId="0">
+<w:numbering xmlns:wpc="http://schemas.microsoft.com/office/word/2010/wordprocessingCanvas" xmlns:cx="http://schemas.microsoft.com/office/drawing/2014/chartex" xmlns:cx1="http://schemas.microsoft.com/office/drawing/2015/9/8/chartex" xmlns:mc="http://schemas.openxmlformats.org/markup-compatibility/2006" xmlns:o="urn:schemas-microsoft-com:office:office" xmlns:r="http://schemas.openxmlformats.org/officeDocument/2006/relationships" xmlns:m="http://schemas.openxmlformats.org/officeDocument/2006/math" xmlns:v="urn:schemas-microsoft-com:vml" xmlns:wp14="http://schemas.microsoft.com/office/word/2010/wordprocessingDrawing" xmlns:wp="http://schemas.openxmlformats.org/drawingml/2006/wordprocessingDrawing" xmlns:w10="urn:schemas-microsoft-com:office:word" xmlns:w="http://schemas.openxmlformats.org/wordprocessingml/2006/main" xmlns:w14="http://schemas.microsoft.com/office/word/2010/wordml" xmlns:w15="http://schemas.microsoft.com/office/word/2012/wordml" xmlns:w16se="http://schemas.microsoft.com/office/word/2015/wordml/symex" xmlns:wpg="http://schemas.microsoft.com/office/word/2010/wordprocessingGroup" xmlns:wpi="http://schemas.microsoft.com/office/word/2010/wordprocessingInk" xmlns:wne="http://schemas.microsoft.com/office/word/2006/wordml" xmlns:wps="http://schemas.microsoft.com/office/word/2010/wordprocessingShape" mc:Ignorable="w14 w15 w16se wp14">
+  <w:abstractNum w:abstractNumId="0" w15:restartNumberingAfterBreak="0">
     <w:nsid w:val="FFFFFF7C"/>
     <w:multiLevelType w:val="singleLevel"/>
     <w:tmpl w:val="DFF442C8"/>
@@ -981,7 +1020,7 @@
       </w:pPr>
     </w:lvl>
   </w:abstractNum>
-  <w:abstractNum w:abstractNumId="1">
+  <w:abstractNum w:abstractNumId="1" w15:restartNumberingAfterBreak="0">
     <w:nsid w:val="FFFFFF7D"/>
     <w:multiLevelType w:val="singleLevel"/>
     <w:tmpl w:val="8028F2F0"/>
@@ -998,7 +1037,7 @@
       </w:pPr>
     </w:lvl>
   </w:abstractNum>
-  <w:abstractNum w:abstractNumId="2">
+  <w:abstractNum w:abstractNumId="2" w15:restartNumberingAfterBreak="0">
     <w:nsid w:val="FFFFFF7E"/>
     <w:multiLevelType w:val="singleLevel"/>
     <w:tmpl w:val="1C40027A"/>
@@ -1015,7 +1054,7 @@
       </w:pPr>
     </w:lvl>
   </w:abstractNum>
-  <w:abstractNum w:abstractNumId="3">
+  <w:abstractNum w:abstractNumId="3" w15:restartNumberingAfterBreak="0">
     <w:nsid w:val="FFFFFF7F"/>
     <w:multiLevelType w:val="singleLevel"/>
     <w:tmpl w:val="7ED2B9D0"/>
@@ -1032,7 +1071,7 @@
       </w:pPr>
     </w:lvl>
   </w:abstractNum>
-  <w:abstractNum w:abstractNumId="4">
+  <w:abstractNum w:abstractNumId="4" w15:restartNumberingAfterBreak="0">
     <w:nsid w:val="FFFFFF80"/>
     <w:multiLevelType w:val="singleLevel"/>
     <w:tmpl w:val="9BB8496C"/>
@@ -1052,7 +1091,7 @@
       </w:rPr>
     </w:lvl>
   </w:abstractNum>
-  <w:abstractNum w:abstractNumId="5">
+  <w:abstractNum w:abstractNumId="5" w15:restartNumberingAfterBreak="0">
     <w:nsid w:val="FFFFFF81"/>
     <w:multiLevelType w:val="singleLevel"/>
     <w:tmpl w:val="43AEF4D0"/>
@@ -1072,7 +1111,7 @@
       </w:rPr>
     </w:lvl>
   </w:abstractNum>
-  <w:abstractNum w:abstractNumId="6">
+  <w:abstractNum w:abstractNumId="6" w15:restartNumberingAfterBreak="0">
     <w:nsid w:val="FFFFFF82"/>
     <w:multiLevelType w:val="singleLevel"/>
     <w:tmpl w:val="7FA68852"/>
@@ -1092,7 +1131,7 @@
       </w:rPr>
     </w:lvl>
   </w:abstractNum>
-  <w:abstractNum w:abstractNumId="7">
+  <w:abstractNum w:abstractNumId="7" w15:restartNumberingAfterBreak="0">
     <w:nsid w:val="FFFFFF83"/>
     <w:multiLevelType w:val="singleLevel"/>
     <w:tmpl w:val="ABA42E00"/>
@@ -1112,7 +1151,7 @@
       </w:rPr>
     </w:lvl>
   </w:abstractNum>
-  <w:abstractNum w:abstractNumId="8">
+  <w:abstractNum w:abstractNumId="8" w15:restartNumberingAfterBreak="0">
     <w:nsid w:val="FFFFFF88"/>
     <w:multiLevelType w:val="singleLevel"/>
     <w:tmpl w:val="6750E6D0"/>
@@ -1129,7 +1168,7 @@
       </w:pPr>
     </w:lvl>
   </w:abstractNum>
-  <w:abstractNum w:abstractNumId="9">
+  <w:abstractNum w:abstractNumId="9" w15:restartNumberingAfterBreak="0">
     <w:nsid w:val="FFFFFF89"/>
     <w:multiLevelType w:val="singleLevel"/>
     <w:tmpl w:val="23D62EEC"/>
@@ -1149,7 +1188,7 @@
       </w:rPr>
     </w:lvl>
   </w:abstractNum>
-  <w:abstractNum w:abstractNumId="10">
+  <w:abstractNum w:abstractNumId="10" w15:restartNumberingAfterBreak="0">
     <w:nsid w:val="102479D3"/>
     <w:multiLevelType w:val="hybridMultilevel"/>
     <w:tmpl w:val="B0CAE54E"/>
@@ -1262,10 +1301,348 @@
       </w:rPr>
     </w:lvl>
   </w:abstractNum>
-  <w:abstractNum w:abstractNumId="11">
+  <w:abstractNum w:abstractNumId="11" w15:restartNumberingAfterBreak="0">
+    <w:nsid w:val="470D07C5"/>
+    <w:multiLevelType w:val="hybridMultilevel"/>
+    <w:tmpl w:val="6FC65A54"/>
+    <w:lvl w:ilvl="0" w:tplc="072C86A6">
+      <w:numFmt w:val="bullet"/>
+      <w:lvlText w:val="-"/>
+      <w:lvlJc w:val="left"/>
+      <w:pPr>
+        <w:ind w:left="720" w:hanging="360"/>
+      </w:pPr>
+      <w:rPr>
+        <w:rFonts w:ascii="Calibri" w:eastAsiaTheme="minorHAnsi" w:hAnsi="Calibri" w:cstheme="minorBidi" w:hint="default"/>
+      </w:rPr>
+    </w:lvl>
+    <w:lvl w:ilvl="1" w:tplc="14090003" w:tentative="1">
+      <w:start w:val="1"/>
+      <w:numFmt w:val="bullet"/>
+      <w:lvlText w:val="o"/>
+      <w:lvlJc w:val="left"/>
+      <w:pPr>
+        <w:ind w:left="1440" w:hanging="360"/>
+      </w:pPr>
+      <w:rPr>
+        <w:rFonts w:ascii="Courier New" w:hAnsi="Courier New" w:cs="Courier New" w:hint="default"/>
+      </w:rPr>
+    </w:lvl>
+    <w:lvl w:ilvl="2" w:tplc="14090005" w:tentative="1">
+      <w:start w:val="1"/>
+      <w:numFmt w:val="bullet"/>
+      <w:lvlText w:val=""/>
+      <w:lvlJc w:val="left"/>
+      <w:pPr>
+        <w:ind w:left="2160" w:hanging="360"/>
+      </w:pPr>
+      <w:rPr>
+        <w:rFonts w:ascii="Wingdings" w:hAnsi="Wingdings" w:hint="default"/>
+      </w:rPr>
+    </w:lvl>
+    <w:lvl w:ilvl="3" w:tplc="14090001" w:tentative="1">
+      <w:start w:val="1"/>
+      <w:numFmt w:val="bullet"/>
+      <w:lvlText w:val=""/>
+      <w:lvlJc w:val="left"/>
+      <w:pPr>
+        <w:ind w:left="2880" w:hanging="360"/>
+      </w:pPr>
+      <w:rPr>
+        <w:rFonts w:ascii="Symbol" w:hAnsi="Symbol" w:hint="default"/>
+      </w:rPr>
+    </w:lvl>
+    <w:lvl w:ilvl="4" w:tplc="14090003" w:tentative="1">
+      <w:start w:val="1"/>
+      <w:numFmt w:val="bullet"/>
+      <w:lvlText w:val="o"/>
+      <w:lvlJc w:val="left"/>
+      <w:pPr>
+        <w:ind w:left="3600" w:hanging="360"/>
+      </w:pPr>
+      <w:rPr>
+        <w:rFonts w:ascii="Courier New" w:hAnsi="Courier New" w:cs="Courier New" w:hint="default"/>
+      </w:rPr>
+    </w:lvl>
+    <w:lvl w:ilvl="5" w:tplc="14090005" w:tentative="1">
+      <w:start w:val="1"/>
+      <w:numFmt w:val="bullet"/>
+      <w:lvlText w:val=""/>
+      <w:lvlJc w:val="left"/>
+      <w:pPr>
+        <w:ind w:left="4320" w:hanging="360"/>
+      </w:pPr>
+      <w:rPr>
+        <w:rFonts w:ascii="Wingdings" w:hAnsi="Wingdings" w:hint="default"/>
+      </w:rPr>
+    </w:lvl>
+    <w:lvl w:ilvl="6" w:tplc="14090001" w:tentative="1">
+      <w:start w:val="1"/>
+      <w:numFmt w:val="bullet"/>
+      <w:lvlText w:val=""/>
+      <w:lvlJc w:val="left"/>
+      <w:pPr>
+        <w:ind w:left="5040" w:hanging="360"/>
+      </w:pPr>
+      <w:rPr>
+        <w:rFonts w:ascii="Symbol" w:hAnsi="Symbol" w:hint="default"/>
+      </w:rPr>
+    </w:lvl>
+    <w:lvl w:ilvl="7" w:tplc="14090003" w:tentative="1">
+      <w:start w:val="1"/>
+      <w:numFmt w:val="bullet"/>
+      <w:lvlText w:val="o"/>
+      <w:lvlJc w:val="left"/>
+      <w:pPr>
+        <w:ind w:left="5760" w:hanging="360"/>
+      </w:pPr>
+      <w:rPr>
+        <w:rFonts w:ascii="Courier New" w:hAnsi="Courier New" w:cs="Courier New" w:hint="default"/>
+      </w:rPr>
+    </w:lvl>
+    <w:lvl w:ilvl="8" w:tplc="14090005" w:tentative="1">
+      <w:start w:val="1"/>
+      <w:numFmt w:val="bullet"/>
+      <w:lvlText w:val=""/>
+      <w:lvlJc w:val="left"/>
+      <w:pPr>
+        <w:ind w:left="6480" w:hanging="360"/>
+      </w:pPr>
+      <w:rPr>
+        <w:rFonts w:ascii="Wingdings" w:hAnsi="Wingdings" w:hint="default"/>
+      </w:rPr>
+    </w:lvl>
+  </w:abstractNum>
+  <w:abstractNum w:abstractNumId="12" w15:restartNumberingAfterBreak="0">
+    <w:nsid w:val="48A93746"/>
+    <w:multiLevelType w:val="hybridMultilevel"/>
+    <w:tmpl w:val="71AC7654"/>
+    <w:lvl w:ilvl="0" w:tplc="14090001">
+      <w:start w:val="1"/>
+      <w:numFmt w:val="bullet"/>
+      <w:lvlText w:val=""/>
+      <w:lvlJc w:val="left"/>
+      <w:pPr>
+        <w:ind w:left="720" w:hanging="360"/>
+      </w:pPr>
+      <w:rPr>
+        <w:rFonts w:ascii="Symbol" w:hAnsi="Symbol" w:hint="default"/>
+      </w:rPr>
+    </w:lvl>
+    <w:lvl w:ilvl="1" w:tplc="14090003" w:tentative="1">
+      <w:start w:val="1"/>
+      <w:numFmt w:val="bullet"/>
+      <w:lvlText w:val="o"/>
+      <w:lvlJc w:val="left"/>
+      <w:pPr>
+        <w:ind w:left="1440" w:hanging="360"/>
+      </w:pPr>
+      <w:rPr>
+        <w:rFonts w:ascii="Courier New" w:hAnsi="Courier New" w:cs="Courier New" w:hint="default"/>
+      </w:rPr>
+    </w:lvl>
+    <w:lvl w:ilvl="2" w:tplc="14090005" w:tentative="1">
+      <w:start w:val="1"/>
+      <w:numFmt w:val="bullet"/>
+      <w:lvlText w:val=""/>
+      <w:lvlJc w:val="left"/>
+      <w:pPr>
+        <w:ind w:left="2160" w:hanging="360"/>
+      </w:pPr>
+      <w:rPr>
+        <w:rFonts w:ascii="Wingdings" w:hAnsi="Wingdings" w:hint="default"/>
+      </w:rPr>
+    </w:lvl>
+    <w:lvl w:ilvl="3" w:tplc="14090001" w:tentative="1">
+      <w:start w:val="1"/>
+      <w:numFmt w:val="bullet"/>
+      <w:lvlText w:val=""/>
+      <w:lvlJc w:val="left"/>
+      <w:pPr>
+        <w:ind w:left="2880" w:hanging="360"/>
+      </w:pPr>
+      <w:rPr>
+        <w:rFonts w:ascii="Symbol" w:hAnsi="Symbol" w:hint="default"/>
+      </w:rPr>
+    </w:lvl>
+    <w:lvl w:ilvl="4" w:tplc="14090003" w:tentative="1">
+      <w:start w:val="1"/>
+      <w:numFmt w:val="bullet"/>
+      <w:lvlText w:val="o"/>
+      <w:lvlJc w:val="left"/>
+      <w:pPr>
+        <w:ind w:left="3600" w:hanging="360"/>
+      </w:pPr>
+      <w:rPr>
+        <w:rFonts w:ascii="Courier New" w:hAnsi="Courier New" w:cs="Courier New" w:hint="default"/>
+      </w:rPr>
+    </w:lvl>
+    <w:lvl w:ilvl="5" w:tplc="14090005" w:tentative="1">
+      <w:start w:val="1"/>
+      <w:numFmt w:val="bullet"/>
+      <w:lvlText w:val=""/>
+      <w:lvlJc w:val="left"/>
+      <w:pPr>
+        <w:ind w:left="4320" w:hanging="360"/>
+      </w:pPr>
+      <w:rPr>
+        <w:rFonts w:ascii="Wingdings" w:hAnsi="Wingdings" w:hint="default"/>
+      </w:rPr>
+    </w:lvl>
+    <w:lvl w:ilvl="6" w:tplc="14090001" w:tentative="1">
+      <w:start w:val="1"/>
+      <w:numFmt w:val="bullet"/>
+      <w:lvlText w:val=""/>
+      <w:lvlJc w:val="left"/>
+      <w:pPr>
+        <w:ind w:left="5040" w:hanging="360"/>
+      </w:pPr>
+      <w:rPr>
+        <w:rFonts w:ascii="Symbol" w:hAnsi="Symbol" w:hint="default"/>
+      </w:rPr>
+    </w:lvl>
+    <w:lvl w:ilvl="7" w:tplc="14090003" w:tentative="1">
+      <w:start w:val="1"/>
+      <w:numFmt w:val="bullet"/>
+      <w:lvlText w:val="o"/>
+      <w:lvlJc w:val="left"/>
+      <w:pPr>
+        <w:ind w:left="5760" w:hanging="360"/>
+      </w:pPr>
+      <w:rPr>
+        <w:rFonts w:ascii="Courier New" w:hAnsi="Courier New" w:cs="Courier New" w:hint="default"/>
+      </w:rPr>
+    </w:lvl>
+    <w:lvl w:ilvl="8" w:tplc="14090005" w:tentative="1">
+      <w:start w:val="1"/>
+      <w:numFmt w:val="bullet"/>
+      <w:lvlText w:val=""/>
+      <w:lvlJc w:val="left"/>
+      <w:pPr>
+        <w:ind w:left="6480" w:hanging="360"/>
+      </w:pPr>
+      <w:rPr>
+        <w:rFonts w:ascii="Wingdings" w:hAnsi="Wingdings" w:hint="default"/>
+      </w:rPr>
+    </w:lvl>
+  </w:abstractNum>
+  <w:abstractNum w:abstractNumId="13" w15:restartNumberingAfterBreak="0">
+    <w:nsid w:val="523C0570"/>
+    <w:multiLevelType w:val="hybridMultilevel"/>
+    <w:tmpl w:val="75FCD046"/>
+    <w:lvl w:ilvl="0" w:tplc="14090001">
+      <w:start w:val="1"/>
+      <w:numFmt w:val="bullet"/>
+      <w:lvlText w:val=""/>
+      <w:lvlJc w:val="left"/>
+      <w:pPr>
+        <w:ind w:left="720" w:hanging="360"/>
+      </w:pPr>
+      <w:rPr>
+        <w:rFonts w:ascii="Symbol" w:hAnsi="Symbol" w:hint="default"/>
+      </w:rPr>
+    </w:lvl>
+    <w:lvl w:ilvl="1" w:tplc="14090003" w:tentative="1">
+      <w:start w:val="1"/>
+      <w:numFmt w:val="bullet"/>
+      <w:lvlText w:val="o"/>
+      <w:lvlJc w:val="left"/>
+      <w:pPr>
+        <w:ind w:left="1440" w:hanging="360"/>
+      </w:pPr>
+      <w:rPr>
+        <w:rFonts w:ascii="Courier New" w:hAnsi="Courier New" w:cs="Courier New" w:hint="default"/>
+      </w:rPr>
+    </w:lvl>
+    <w:lvl w:ilvl="2" w:tplc="14090005" w:tentative="1">
+      <w:start w:val="1"/>
+      <w:numFmt w:val="bullet"/>
+      <w:lvlText w:val=""/>
+      <w:lvlJc w:val="left"/>
+      <w:pPr>
+        <w:ind w:left="2160" w:hanging="360"/>
+      </w:pPr>
+      <w:rPr>
+        <w:rFonts w:ascii="Wingdings" w:hAnsi="Wingdings" w:hint="default"/>
+      </w:rPr>
+    </w:lvl>
+    <w:lvl w:ilvl="3" w:tplc="14090001" w:tentative="1">
+      <w:start w:val="1"/>
+      <w:numFmt w:val="bullet"/>
+      <w:lvlText w:val=""/>
+      <w:lvlJc w:val="left"/>
+      <w:pPr>
+        <w:ind w:left="2880" w:hanging="360"/>
+      </w:pPr>
+      <w:rPr>
+        <w:rFonts w:ascii="Symbol" w:hAnsi="Symbol" w:hint="default"/>
+      </w:rPr>
+    </w:lvl>
+    <w:lvl w:ilvl="4" w:tplc="14090003" w:tentative="1">
+      <w:start w:val="1"/>
+      <w:numFmt w:val="bullet"/>
+      <w:lvlText w:val="o"/>
+      <w:lvlJc w:val="left"/>
+      <w:pPr>
+        <w:ind w:left="3600" w:hanging="360"/>
+      </w:pPr>
+      <w:rPr>
+        <w:rFonts w:ascii="Courier New" w:hAnsi="Courier New" w:cs="Courier New" w:hint="default"/>
+      </w:rPr>
+    </w:lvl>
+    <w:lvl w:ilvl="5" w:tplc="14090005" w:tentative="1">
+      <w:start w:val="1"/>
+      <w:numFmt w:val="bullet"/>
+      <w:lvlText w:val=""/>
+      <w:lvlJc w:val="left"/>
+      <w:pPr>
+        <w:ind w:left="4320" w:hanging="360"/>
+      </w:pPr>
+      <w:rPr>
+        <w:rFonts w:ascii="Wingdings" w:hAnsi="Wingdings" w:hint="default"/>
+      </w:rPr>
+    </w:lvl>
+    <w:lvl w:ilvl="6" w:tplc="14090001" w:tentative="1">
+      <w:start w:val="1"/>
+      <w:numFmt w:val="bullet"/>
+      <w:lvlText w:val=""/>
+      <w:lvlJc w:val="left"/>
+      <w:pPr>
+        <w:ind w:left="5040" w:hanging="360"/>
+      </w:pPr>
+      <w:rPr>
+        <w:rFonts w:ascii="Symbol" w:hAnsi="Symbol" w:hint="default"/>
+      </w:rPr>
+    </w:lvl>
+    <w:lvl w:ilvl="7" w:tplc="14090003" w:tentative="1">
+      <w:start w:val="1"/>
+      <w:numFmt w:val="bullet"/>
+      <w:lvlText w:val="o"/>
+      <w:lvlJc w:val="left"/>
+      <w:pPr>
+        <w:ind w:left="5760" w:hanging="360"/>
+      </w:pPr>
+      <w:rPr>
+        <w:rFonts w:ascii="Courier New" w:hAnsi="Courier New" w:cs="Courier New" w:hint="default"/>
+      </w:rPr>
+    </w:lvl>
+    <w:lvl w:ilvl="8" w:tplc="14090005" w:tentative="1">
+      <w:start w:val="1"/>
+      <w:numFmt w:val="bullet"/>
+      <w:lvlText w:val=""/>
+      <w:lvlJc w:val="left"/>
+      <w:pPr>
+        <w:ind w:left="6480" w:hanging="360"/>
+      </w:pPr>
+      <w:rPr>
+        <w:rFonts w:ascii="Wingdings" w:hAnsi="Wingdings" w:hint="default"/>
+      </w:rPr>
+    </w:lvl>
+  </w:abstractNum>
+  <w:abstractNum w:abstractNumId="14" w15:restartNumberingAfterBreak="0">
     <w:nsid w:val="613F733A"/>
     <w:multiLevelType w:val="hybridMultilevel"/>
-    <w:tmpl w:val="ACF0FC54"/>
+    <w:tmpl w:val="8482DCEE"/>
     <w:lvl w:ilvl="0" w:tplc="04090001">
       <w:start w:val="1"/>
       <w:numFmt w:val="bullet"/>
@@ -1278,16 +1655,15 @@
         <w:rFonts w:ascii="Symbol" w:hAnsi="Symbol" w:hint="default"/>
       </w:rPr>
     </w:lvl>
-    <w:lvl w:ilvl="1" w:tplc="04090003" w:tentative="1">
-      <w:start w:val="1"/>
-      <w:numFmt w:val="bullet"/>
-      <w:lvlText w:val="o"/>
+    <w:lvl w:ilvl="1" w:tplc="072C86A6">
+      <w:numFmt w:val="bullet"/>
+      <w:lvlText w:val="-"/>
       <w:lvlJc w:val="left"/>
       <w:pPr>
         <w:ind w:left="1440" w:hanging="360"/>
       </w:pPr>
       <w:rPr>
-        <w:rFonts w:ascii="Courier New" w:hAnsi="Courier New" w:cs="Courier New" w:hint="default"/>
+        <w:rFonts w:ascii="Calibri" w:eastAsiaTheme="minorHAnsi" w:hAnsi="Calibri" w:cstheme="minorBidi" w:hint="default"/>
       </w:rPr>
     </w:lvl>
     <w:lvl w:ilvl="2" w:tplc="04090005" w:tentative="1">
@@ -1406,16 +1782,25 @@
     <w:abstractNumId w:val="0"/>
   </w:num>
   <w:num w:numId="11">
-    <w:abstractNumId w:val="11"/>
+    <w:abstractNumId w:val="14"/>
   </w:num>
   <w:num w:numId="12">
     <w:abstractNumId w:val="10"/>
+  </w:num>
+  <w:num w:numId="13">
+    <w:abstractNumId w:val="11"/>
+  </w:num>
+  <w:num w:numId="14">
+    <w:abstractNumId w:val="13"/>
+  </w:num>
+  <w:num w:numId="15">
+    <w:abstractNumId w:val="12"/>
   </w:num>
 </w:numbering>
 </file>
 
 <file path=word/styles.xml><?xml version="1.0" encoding="utf-8"?>
-<w:styles xmlns:mc="http://schemas.openxmlformats.org/markup-compatibility/2006" xmlns:r="http://schemas.openxmlformats.org/officeDocument/2006/relationships" xmlns:w="http://schemas.openxmlformats.org/wordprocessingml/2006/main" xmlns:w14="http://schemas.microsoft.com/office/word/2010/wordml" xmlns:w15="http://schemas.microsoft.com/office/word/2012/wordml" mc:Ignorable="w14 w15">
+<w:styles xmlns:mc="http://schemas.openxmlformats.org/markup-compatibility/2006" xmlns:r="http://schemas.openxmlformats.org/officeDocument/2006/relationships" xmlns:w="http://schemas.openxmlformats.org/wordprocessingml/2006/main" xmlns:w14="http://schemas.microsoft.com/office/word/2010/wordml" xmlns:w15="http://schemas.microsoft.com/office/word/2012/wordml" xmlns:w16se="http://schemas.microsoft.com/office/word/2015/wordml/symex" mc:Ignorable="w14 w15 w16se">
   <w:docDefaults>
     <w:rPrDefault>
       <w:rPr>
@@ -1432,7 +1817,7 @@
       </w:pPr>
     </w:pPrDefault>
   </w:docDefaults>
-  <w:latentStyles w:defLockedState="0" w:defUIPriority="99" w:defSemiHidden="0" w:defUnhideWhenUsed="0" w:defQFormat="0" w:count="380">
+  <w:latentStyles w:defLockedState="0" w:defUIPriority="99" w:defSemiHidden="0" w:defUnhideWhenUsed="0" w:defQFormat="0" w:count="371">
     <w:lsdException w:name="Normal" w:uiPriority="0" w:qFormat="1"/>
     <w:lsdException w:name="heading 1" w:uiPriority="9" w:qFormat="1"/>
     <w:lsdException w:name="heading 2" w:semiHidden="1" w:uiPriority="9" w:unhideWhenUsed="1" w:qFormat="1"/>
@@ -2541,34 +2926,8 @@
 </file>
 
 <file path=word/glossary/document.xml><?xml version="1.0" encoding="utf-8"?>
-<w:glossaryDocument xmlns:wpc="http://schemas.microsoft.com/office/word/2010/wordprocessingCanvas" xmlns:mo="http://schemas.microsoft.com/office/mac/office/2008/main" xmlns:mc="http://schemas.openxmlformats.org/markup-compatibility/2006" xmlns:mv="urn:schemas-microsoft-com:mac:vml" xmlns:o="urn:schemas-microsoft-com:office:office" xmlns:r="http://schemas.openxmlformats.org/officeDocument/2006/relationships" xmlns:m="http://schemas.openxmlformats.org/officeDocument/2006/math" xmlns:v="urn:schemas-microsoft-com:vml" xmlns:wp14="http://schemas.microsoft.com/office/word/2010/wordprocessingDrawing" xmlns:wp="http://schemas.openxmlformats.org/drawingml/2006/wordprocessingDrawing" xmlns:w10="urn:schemas-microsoft-com:office:word" xmlns:w="http://schemas.openxmlformats.org/wordprocessingml/2006/main" xmlns:w14="http://schemas.microsoft.com/office/word/2010/wordml" xmlns:w15="http://schemas.microsoft.com/office/word/2012/wordml" xmlns:wpg="http://schemas.microsoft.com/office/word/2010/wordprocessingGroup" xmlns:wpi="http://schemas.microsoft.com/office/word/2010/wordprocessingInk" xmlns:wne="http://schemas.microsoft.com/office/word/2006/wordml" xmlns:wps="http://schemas.microsoft.com/office/word/2010/wordprocessingShape" mc:Ignorable="w14 w15 wp14">
+<w:glossaryDocument xmlns:wpc="http://schemas.microsoft.com/office/word/2010/wordprocessingCanvas" xmlns:cx="http://schemas.microsoft.com/office/drawing/2014/chartex" xmlns:cx1="http://schemas.microsoft.com/office/drawing/2015/9/8/chartex" xmlns:mc="http://schemas.openxmlformats.org/markup-compatibility/2006" xmlns:o="urn:schemas-microsoft-com:office:office" xmlns:r="http://schemas.openxmlformats.org/officeDocument/2006/relationships" xmlns:m="http://schemas.openxmlformats.org/officeDocument/2006/math" xmlns:v="urn:schemas-microsoft-com:vml" xmlns:wp14="http://schemas.microsoft.com/office/word/2010/wordprocessingDrawing" xmlns:wp="http://schemas.openxmlformats.org/drawingml/2006/wordprocessingDrawing" xmlns:w10="urn:schemas-microsoft-com:office:word" xmlns:w="http://schemas.openxmlformats.org/wordprocessingml/2006/main" xmlns:w14="http://schemas.microsoft.com/office/word/2010/wordml" xmlns:w15="http://schemas.microsoft.com/office/word/2012/wordml" xmlns:w16se="http://schemas.microsoft.com/office/word/2015/wordml/symex" xmlns:wpg="http://schemas.microsoft.com/office/word/2010/wordprocessingGroup" xmlns:wpi="http://schemas.microsoft.com/office/word/2010/wordprocessingInk" xmlns:wne="http://schemas.microsoft.com/office/word/2006/wordml" xmlns:wps="http://schemas.microsoft.com/office/word/2010/wordprocessingShape" mc:Ignorable="w14 w15 w16se wp14">
   <w:docParts>
-    <w:docPart>
-      <w:docPartPr>
-        <w:name w:val="35AA7A3A678F1345A9E90085BDA608F7"/>
-        <w:category>
-          <w:name w:val="General"/>
-          <w:gallery w:val="placeholder"/>
-        </w:category>
-        <w:types>
-          <w:type w:val="bbPlcHdr"/>
-        </w:types>
-        <w:behaviors>
-          <w:behavior w:val="content"/>
-        </w:behaviors>
-        <w:guid w:val="{94FBFCB4-37F9-424B-8A77-0469B46F3A6B}"/>
-      </w:docPartPr>
-      <w:docPartBody>
-        <w:p>
-          <w:pPr>
-            <w:pStyle w:val="35AA7A3A678F1345A9E90085BDA608F7"/>
-          </w:pPr>
-          <w:r>
-            <w:t>Education</w:t>
-          </w:r>
-        </w:p>
-      </w:docPartBody>
-    </w:docPart>
     <w:docPart>
       <w:docPartPr>
         <w:name w:val="EBFA982C5B7C244F8FC08D38E7EE1BF8"/>
@@ -2595,58 +2954,32 @@
         </w:p>
       </w:docPartBody>
     </w:docPart>
-    <w:docPart>
-      <w:docPartPr>
-        <w:name w:val="2CF315A27D422C4D8F550109353CF205"/>
-        <w:category>
-          <w:name w:val="General"/>
-          <w:gallery w:val="placeholder"/>
-        </w:category>
-        <w:types>
-          <w:type w:val="bbPlcHdr"/>
-        </w:types>
-        <w:behaviors>
-          <w:behavior w:val="content"/>
-        </w:behaviors>
-        <w:guid w:val="{FB056D2F-609E-0144-9C5D-EF5DA14E95EC}"/>
-      </w:docPartPr>
-      <w:docPartBody>
-        <w:p>
-          <w:pPr>
-            <w:pStyle w:val="2CF315A27D422C4D8F550109353CF205"/>
-          </w:pPr>
-          <w:r>
-            <w:t>Awards and Acknowledgements</w:t>
-          </w:r>
-        </w:p>
-      </w:docPartBody>
-    </w:docPart>
   </w:docParts>
 </w:glossaryDocument>
 </file>
 
 <file path=word/glossary/fontTable.xml><?xml version="1.0" encoding="utf-8"?>
-<w:fonts xmlns:mc="http://schemas.openxmlformats.org/markup-compatibility/2006" xmlns:r="http://schemas.openxmlformats.org/officeDocument/2006/relationships" xmlns:w="http://schemas.openxmlformats.org/wordprocessingml/2006/main" xmlns:w14="http://schemas.microsoft.com/office/word/2010/wordml" xmlns:w15="http://schemas.microsoft.com/office/word/2012/wordml" mc:Ignorable="w14 w15">
+<w:fonts xmlns:mc="http://schemas.openxmlformats.org/markup-compatibility/2006" xmlns:r="http://schemas.openxmlformats.org/officeDocument/2006/relationships" xmlns:w="http://schemas.openxmlformats.org/wordprocessingml/2006/main" xmlns:w14="http://schemas.microsoft.com/office/word/2010/wordml" xmlns:w15="http://schemas.microsoft.com/office/word/2012/wordml" xmlns:w16se="http://schemas.microsoft.com/office/word/2015/wordml/symex" mc:Ignorable="w14 w15 w16se">
   <w:font w:name="Symbol">
-    <w:panose1 w:val="00000000000000000000"/>
+    <w:panose1 w:val="05050102010706020507"/>
     <w:charset w:val="02"/>
-    <w:family w:val="auto"/>
+    <w:family w:val="roman"/>
     <w:pitch w:val="variable"/>
     <w:sig w:usb0="00000000" w:usb1="10000000" w:usb2="00000000" w:usb3="00000000" w:csb0="80000000" w:csb1="00000000"/>
   </w:font>
   <w:font w:name="Times New Roman">
     <w:panose1 w:val="02020603050405020304"/>
     <w:charset w:val="00"/>
-    <w:family w:val="auto"/>
+    <w:family w:val="roman"/>
     <w:pitch w:val="variable"/>
-    <w:sig w:usb0="E0002AEF" w:usb1="C0007841" w:usb2="00000009" w:usb3="00000000" w:csb0="000001FF" w:csb1="00000000"/>
+    <w:sig w:usb0="E0002AFF" w:usb1="C0007843" w:usb2="00000009" w:usb3="00000000" w:csb0="000001FF" w:csb1="00000000"/>
   </w:font>
   <w:font w:name="Courier New">
     <w:panose1 w:val="02070309020205020404"/>
     <w:charset w:val="00"/>
-    <w:family w:val="auto"/>
-    <w:pitch w:val="variable"/>
-    <w:sig w:usb0="E0002AFF" w:usb1="C0007843" w:usb2="00000009" w:usb3="00000000" w:csb0="000001FF" w:csb1="00000000"/>
+    <w:family w:val="modern"/>
+    <w:pitch w:val="fixed"/>
+    <w:sig w:usb0="E0002EFF" w:usb1="C0007843" w:usb2="00000009" w:usb3="00000000" w:csb0="000001FF" w:csb1="00000000"/>
   </w:font>
   <w:font w:name="Wingdings">
     <w:panose1 w:val="05000000000000000000"/>
@@ -2655,39 +2988,39 @@
     <w:pitch w:val="variable"/>
     <w:sig w:usb0="00000000" w:usb1="10000000" w:usb2="00000000" w:usb3="00000000" w:csb0="80000000" w:csb1="00000000"/>
   </w:font>
+  <w:font w:name="Calibri">
+    <w:panose1 w:val="020F0502020204030204"/>
+    <w:charset w:val="00"/>
+    <w:family w:val="swiss"/>
+    <w:pitch w:val="variable"/>
+    <w:sig w:usb0="E0002AFF" w:usb1="4000ACFF" w:usb2="00000001" w:usb3="00000000" w:csb0="000001FF" w:csb1="00000000"/>
+  </w:font>
   <w:font w:name="Century Gothic">
     <w:panose1 w:val="020B0502020202020204"/>
     <w:charset w:val="00"/>
-    <w:family w:val="auto"/>
+    <w:family w:val="swiss"/>
     <w:pitch w:val="variable"/>
     <w:sig w:usb0="00000287" w:usb1="00000000" w:usb2="00000000" w:usb3="00000000" w:csb0="0000009F" w:csb1="00000000"/>
   </w:font>
   <w:font w:name="Arial">
     <w:panose1 w:val="020B0604020202020204"/>
     <w:charset w:val="00"/>
-    <w:family w:val="auto"/>
+    <w:family w:val="swiss"/>
     <w:pitch w:val="variable"/>
     <w:sig w:usb0="E0002AFF" w:usb1="C0007843" w:usb2="00000009" w:usb3="00000000" w:csb0="000001FF" w:csb1="00000000"/>
-  </w:font>
-  <w:font w:name="Calibri">
-    <w:panose1 w:val="020F0502020204030204"/>
-    <w:charset w:val="00"/>
-    <w:family w:val="auto"/>
-    <w:pitch w:val="variable"/>
-    <w:sig w:usb0="E00002FF" w:usb1="4000ACFF" w:usb2="00000001" w:usb3="00000000" w:csb0="0000019F" w:csb1="00000000"/>
   </w:font>
   <w:font w:name="Calibri Light">
     <w:panose1 w:val="020F0302020204030204"/>
     <w:charset w:val="00"/>
-    <w:family w:val="auto"/>
+    <w:family w:val="swiss"/>
     <w:pitch w:val="variable"/>
-    <w:sig w:usb0="A00002EF" w:usb1="4000207B" w:usb2="00000000" w:usb3="00000000" w:csb0="0000019F" w:csb1="00000000"/>
+    <w:sig w:usb0="A0002AEF" w:usb1="4000207B" w:usb2="00000000" w:usb3="00000000" w:csb0="000001FF" w:csb1="00000000"/>
   </w:font>
 </w:fonts>
 </file>
 
 <file path=word/glossary/settings.xml><?xml version="1.0" encoding="utf-8"?>
-<w:settings xmlns:mc="http://schemas.openxmlformats.org/markup-compatibility/2006" xmlns:o="urn:schemas-microsoft-com:office:office" xmlns:r="http://schemas.openxmlformats.org/officeDocument/2006/relationships" xmlns:m="http://schemas.openxmlformats.org/officeDocument/2006/math" xmlns:v="urn:schemas-microsoft-com:vml" xmlns:w10="urn:schemas-microsoft-com:office:word" xmlns:w="http://schemas.openxmlformats.org/wordprocessingml/2006/main" xmlns:w14="http://schemas.microsoft.com/office/word/2010/wordml" xmlns:w15="http://schemas.microsoft.com/office/word/2012/wordml" xmlns:sl="http://schemas.openxmlformats.org/schemaLibrary/2006/main" mc:Ignorable="w14 w15">
+<w:settings xmlns:mc="http://schemas.openxmlformats.org/markup-compatibility/2006" xmlns:o="urn:schemas-microsoft-com:office:office" xmlns:r="http://schemas.openxmlformats.org/officeDocument/2006/relationships" xmlns:m="http://schemas.openxmlformats.org/officeDocument/2006/math" xmlns:v="urn:schemas-microsoft-com:vml" xmlns:w10="urn:schemas-microsoft-com:office:word" xmlns:w="http://schemas.openxmlformats.org/wordprocessingml/2006/main" xmlns:w14="http://schemas.microsoft.com/office/word/2010/wordml" xmlns:w15="http://schemas.microsoft.com/office/word/2012/wordml" xmlns:w16se="http://schemas.microsoft.com/office/word/2015/wordml/symex" xmlns:sl="http://schemas.openxmlformats.org/schemaLibrary/2006/main" mc:Ignorable="w14 w15 w16se">
   <w:view w:val="normal"/>
   <w:defaultTabStop w:val="720"/>
   <w:characterSpacingControl w:val="doNotCompress"/>
@@ -2702,6 +3035,8 @@
   <w:rsids>
     <w:rsidRoot w:val="000769AE"/>
     <w:rsid w:val="000769AE"/>
+    <w:rsid w:val="00593837"/>
+    <w:rsid w:val="008C49F0"/>
     <w:rsid w:val="00F17CBD"/>
   </w:rsids>
   <m:mathPr>
@@ -2727,7 +3062,7 @@
 </file>
 
 <file path=word/glossary/styles.xml><?xml version="1.0" encoding="utf-8"?>
-<w:styles xmlns:mc="http://schemas.openxmlformats.org/markup-compatibility/2006" xmlns:r="http://schemas.openxmlformats.org/officeDocument/2006/relationships" xmlns:w="http://schemas.openxmlformats.org/wordprocessingml/2006/main" xmlns:w14="http://schemas.microsoft.com/office/word/2010/wordml" xmlns:w15="http://schemas.microsoft.com/office/word/2012/wordml" mc:Ignorable="w14 w15">
+<w:styles xmlns:mc="http://schemas.openxmlformats.org/markup-compatibility/2006" xmlns:r="http://schemas.openxmlformats.org/officeDocument/2006/relationships" xmlns:w="http://schemas.openxmlformats.org/wordprocessingml/2006/main" xmlns:w14="http://schemas.microsoft.com/office/word/2010/wordml" xmlns:w15="http://schemas.microsoft.com/office/word/2012/wordml" xmlns:w16se="http://schemas.microsoft.com/office/word/2015/wordml/symex" mc:Ignorable="w14 w15 w16se">
   <w:docDefaults>
     <w:rPrDefault>
       <w:rPr>
@@ -2739,7 +3074,7 @@
     </w:rPrDefault>
     <w:pPrDefault/>
   </w:docDefaults>
-  <w:latentStyles w:defLockedState="0" w:defUIPriority="99" w:defSemiHidden="0" w:defUnhideWhenUsed="0" w:defQFormat="0" w:count="380">
+  <w:latentStyles w:defLockedState="0" w:defUIPriority="99" w:defSemiHidden="0" w:defUnhideWhenUsed="0" w:defQFormat="0" w:count="371">
     <w:lsdException w:name="Normal" w:uiPriority="0" w:qFormat="1"/>
     <w:lsdException w:name="heading 1" w:uiPriority="9" w:qFormat="1"/>
     <w:lsdException w:name="heading 2" w:semiHidden="1" w:uiPriority="9" w:unhideWhenUsed="1" w:qFormat="1"/>
@@ -2896,15 +3231,6 @@
     <w:lsdException w:name="Balloon Text" w:semiHidden="1" w:unhideWhenUsed="1"/>
     <w:lsdException w:name="Table Grid" w:uiPriority="39"/>
     <w:lsdException w:name="Table Theme" w:semiHidden="1" w:unhideWhenUsed="1"/>
-    <w:lsdException w:name="Note Level 1" w:semiHidden="1" w:unhideWhenUsed="1"/>
-    <w:lsdException w:name="Note Level 2" w:semiHidden="1" w:unhideWhenUsed="1"/>
-    <w:lsdException w:name="Note Level 3" w:semiHidden="1" w:unhideWhenUsed="1"/>
-    <w:lsdException w:name="Note Level 4" w:semiHidden="1" w:unhideWhenUsed="1"/>
-    <w:lsdException w:name="Note Level 5" w:semiHidden="1" w:unhideWhenUsed="1"/>
-    <w:lsdException w:name="Note Level 6" w:semiHidden="1" w:unhideWhenUsed="1"/>
-    <w:lsdException w:name="Note Level 7" w:semiHidden="1" w:unhideWhenUsed="1"/>
-    <w:lsdException w:name="Note Level 8" w:semiHidden="1" w:unhideWhenUsed="1"/>
-    <w:lsdException w:name="Note Level 9" w:semiHidden="1" w:unhideWhenUsed="1"/>
     <w:lsdException w:name="Placeholder Text" w:semiHidden="1"/>
     <w:lsdException w:name="No Spacing" w:uiPriority="1" w:qFormat="1"/>
     <w:lsdException w:name="Light Shading" w:uiPriority="60"/>
@@ -3202,10 +3528,8 @@
 </file>
 
 <file path=word/glossary/webSettings.xml><?xml version="1.0" encoding="utf-8"?>
-<w:webSettings xmlns:mc="http://schemas.openxmlformats.org/markup-compatibility/2006" xmlns:r="http://schemas.openxmlformats.org/officeDocument/2006/relationships" xmlns:w="http://schemas.openxmlformats.org/wordprocessingml/2006/main" xmlns:w14="http://schemas.microsoft.com/office/word/2010/wordml" xmlns:w15="http://schemas.microsoft.com/office/word/2012/wordml" mc:Ignorable="w14 w15">
+<w:webSettings xmlns:mc="http://schemas.openxmlformats.org/markup-compatibility/2006" xmlns:r="http://schemas.openxmlformats.org/officeDocument/2006/relationships" xmlns:w="http://schemas.openxmlformats.org/wordprocessingml/2006/main" xmlns:w14="http://schemas.microsoft.com/office/word/2010/wordml" xmlns:w15="http://schemas.microsoft.com/office/word/2012/wordml" xmlns:w16se="http://schemas.microsoft.com/office/word/2015/wordml/symex" mc:Ignorable="w14 w15 w16se">
   <w:allowPNG/>
-  <w:doNotSaveAsSingleFile/>
-  <w:pixelsPerInch w:val="96"/>
 </w:webSettings>
 </file>
 

</xml_diff>